<commit_message>
añado un analisis de requisitos y un modelo de dominio
</commit_message>
<xml_diff>
--- a/Documentacion/Documentacion.docx
+++ b/Documentacion/Documentacion.docx
@@ -4,6 +4,12 @@
   <w:body>
     <w:sdt>
       <w:sdtPr>
+        <w:rPr>
+          <w:rFonts w:asciiTheme="minorHAnsi" w:eastAsiaTheme="minorHAnsi" w:hAnsiTheme="minorHAnsi" w:cstheme="minorBidi"/>
+          <w:color w:val="auto"/>
+          <w:sz w:val="22"/>
+          <w:szCs w:val="22"/>
+        </w:rPr>
         <w:id w:val="1463851035"/>
         <w:docPartObj>
           <w:docPartGallery w:val="Table of Contents"/>
@@ -12,13 +18,9 @@
       </w:sdtPr>
       <w:sdtEndPr>
         <w:rPr>
-          <w:rFonts w:asciiTheme="minorHAnsi" w:eastAsiaTheme="minorHAnsi" w:hAnsiTheme="minorHAnsi" w:cstheme="minorBidi"/>
           <w:b/>
           <w:bCs/>
           <w:noProof/>
-          <w:color w:val="auto"/>
-          <w:sz w:val="22"/>
-          <w:szCs w:val="22"/>
         </w:rPr>
       </w:sdtEndPr>
       <w:sdtContent>
@@ -1057,8 +1059,6 @@
         </w:rPr>
         <w:t xml:space="preserve"> en un cuadro de mando.</w:t>
       </w:r>
-      <w:bookmarkStart w:id="1" w:name="_GoBack"/>
-      <w:bookmarkEnd w:id="1"/>
     </w:p>
     <w:p>
       <w:pPr>
@@ -1067,13 +1067,916 @@
           <w:ilvl w:val="0"/>
           <w:numId w:val="2"/>
         </w:numPr>
-      </w:pPr>
-      <w:bookmarkStart w:id="2" w:name="_Toc511037711"/>
-      <w:r>
-        <w:lastRenderedPageBreak/>
-        <w:t>ANÁLISIS: REQUERIMIENTOS</w:t>
-      </w:r>
-      <w:bookmarkEnd w:id="2"/>
+        <w:spacing w:after="240"/>
+      </w:pPr>
+      <w:bookmarkStart w:id="1" w:name="_Toc511037711"/>
+      <w:r>
+        <w:t>REQUERIMIENTOS</w:t>
+      </w:r>
+      <w:bookmarkEnd w:id="1"/>
+    </w:p>
+    <w:p>
+      <w:pPr>
+        <w:pStyle w:val="Heading2"/>
+        <w:spacing w:after="240"/>
+      </w:pPr>
+      <w:r>
+        <w:t>REQUISITOS FUNCIONALES</w:t>
+      </w:r>
+    </w:p>
+    <w:tbl>
+      <w:tblPr>
+        <w:tblStyle w:val="TableGrid"/>
+        <w:tblW w:w="0" w:type="auto"/>
+        <w:tblLook w:val="04A0" w:firstRow="1" w:lastRow="0" w:firstColumn="1" w:lastColumn="0" w:noHBand="0" w:noVBand="1"/>
+      </w:tblPr>
+      <w:tblGrid>
+        <w:gridCol w:w="895"/>
+        <w:gridCol w:w="1890"/>
+        <w:gridCol w:w="6565"/>
+      </w:tblGrid>
+      <w:tr>
+        <w:tc>
+          <w:tcPr>
+            <w:tcW w:w="895" w:type="dxa"/>
+            <w:shd w:val="clear" w:color="auto" w:fill="D9D9D9" w:themeFill="background1" w:themeFillShade="D9"/>
+            <w:vAlign w:val="center"/>
+          </w:tcPr>
+          <w:p>
+            <w:pPr>
+              <w:jc w:val="center"/>
+              <w:rPr>
+                <w:rFonts w:ascii="Arial Narrow" w:hAnsi="Arial Narrow"/>
+                <w:b/>
+                <w:sz w:val="24"/>
+                <w:szCs w:val="24"/>
+                <w:lang w:val="es-ES_tradnl"/>
+              </w:rPr>
+            </w:pPr>
+            <w:r>
+              <w:rPr>
+                <w:rFonts w:ascii="Arial Narrow" w:hAnsi="Arial Narrow"/>
+                <w:b/>
+                <w:sz w:val="24"/>
+                <w:szCs w:val="24"/>
+                <w:lang w:val="es-ES_tradnl"/>
+              </w:rPr>
+              <w:t>Código</w:t>
+            </w:r>
+          </w:p>
+        </w:tc>
+        <w:tc>
+          <w:tcPr>
+            <w:tcW w:w="1890" w:type="dxa"/>
+            <w:shd w:val="clear" w:color="auto" w:fill="D9D9D9" w:themeFill="background1" w:themeFillShade="D9"/>
+            <w:vAlign w:val="center"/>
+          </w:tcPr>
+          <w:p>
+            <w:pPr>
+              <w:jc w:val="center"/>
+              <w:rPr>
+                <w:rFonts w:ascii="Arial Narrow" w:hAnsi="Arial Narrow"/>
+                <w:b/>
+                <w:sz w:val="24"/>
+                <w:szCs w:val="24"/>
+                <w:lang w:val="es-ES_tradnl"/>
+              </w:rPr>
+            </w:pPr>
+            <w:r>
+              <w:rPr>
+                <w:rFonts w:ascii="Arial Narrow" w:hAnsi="Arial Narrow"/>
+                <w:b/>
+                <w:sz w:val="24"/>
+                <w:szCs w:val="24"/>
+                <w:lang w:val="es-ES_tradnl"/>
+              </w:rPr>
+              <w:t>Requisito</w:t>
+            </w:r>
+          </w:p>
+        </w:tc>
+        <w:tc>
+          <w:tcPr>
+            <w:tcW w:w="6565" w:type="dxa"/>
+            <w:shd w:val="clear" w:color="auto" w:fill="D9D9D9" w:themeFill="background1" w:themeFillShade="D9"/>
+            <w:vAlign w:val="center"/>
+          </w:tcPr>
+          <w:p>
+            <w:pPr>
+              <w:jc w:val="center"/>
+              <w:rPr>
+                <w:rFonts w:ascii="Arial Narrow" w:hAnsi="Arial Narrow"/>
+                <w:b/>
+                <w:sz w:val="24"/>
+                <w:szCs w:val="24"/>
+                <w:lang w:val="es-ES_tradnl"/>
+              </w:rPr>
+            </w:pPr>
+            <w:r>
+              <w:rPr>
+                <w:rFonts w:ascii="Arial Narrow" w:hAnsi="Arial Narrow"/>
+                <w:b/>
+                <w:sz w:val="24"/>
+                <w:szCs w:val="24"/>
+                <w:lang w:val="es-ES_tradnl"/>
+              </w:rPr>
+              <w:t>Descripción</w:t>
+            </w:r>
+          </w:p>
+        </w:tc>
+      </w:tr>
+      <w:tr>
+        <w:tc>
+          <w:tcPr>
+            <w:tcW w:w="895" w:type="dxa"/>
+            <w:shd w:val="clear" w:color="auto" w:fill="F2F2F2" w:themeFill="background1" w:themeFillShade="F2"/>
+            <w:vAlign w:val="center"/>
+          </w:tcPr>
+          <w:p>
+            <w:pPr>
+              <w:jc w:val="center"/>
+              <w:rPr>
+                <w:rFonts w:ascii="Arial Narrow" w:hAnsi="Arial Narrow"/>
+                <w:b/>
+                <w:color w:val="000000" w:themeColor="text1"/>
+                <w:sz w:val="24"/>
+                <w:szCs w:val="24"/>
+                <w:lang w:val="es-ES_tradnl"/>
+              </w:rPr>
+            </w:pPr>
+            <w:r>
+              <w:rPr>
+                <w:rFonts w:ascii="Arial Narrow" w:hAnsi="Arial Narrow"/>
+                <w:b/>
+                <w:color w:val="000000" w:themeColor="text1"/>
+                <w:sz w:val="24"/>
+                <w:szCs w:val="24"/>
+                <w:lang w:val="es-ES_tradnl"/>
+              </w:rPr>
+              <w:t>RF0</w:t>
+            </w:r>
+            <w:r>
+              <w:rPr>
+                <w:rFonts w:ascii="Arial Narrow" w:hAnsi="Arial Narrow"/>
+                <w:b/>
+                <w:color w:val="000000" w:themeColor="text1"/>
+                <w:sz w:val="24"/>
+                <w:szCs w:val="24"/>
+                <w:lang w:val="es-ES_tradnl"/>
+              </w:rPr>
+              <w:t>1</w:t>
+            </w:r>
+          </w:p>
+        </w:tc>
+        <w:tc>
+          <w:tcPr>
+            <w:tcW w:w="1890" w:type="dxa"/>
+            <w:shd w:val="clear" w:color="auto" w:fill="FFFFFF" w:themeFill="background1"/>
+            <w:vAlign w:val="center"/>
+          </w:tcPr>
+          <w:p>
+            <w:pPr>
+              <w:jc w:val="center"/>
+              <w:rPr>
+                <w:rFonts w:ascii="Arial Narrow" w:hAnsi="Arial Narrow"/>
+                <w:sz w:val="24"/>
+                <w:szCs w:val="24"/>
+                <w:lang w:val="es-ES_tradnl"/>
+              </w:rPr>
+            </w:pPr>
+            <w:r>
+              <w:rPr>
+                <w:rFonts w:ascii="Arial Narrow" w:hAnsi="Arial Narrow"/>
+                <w:sz w:val="24"/>
+                <w:szCs w:val="24"/>
+                <w:lang w:val="es-ES_tradnl"/>
+              </w:rPr>
+              <w:t xml:space="preserve">Gestión de </w:t>
+            </w:r>
+            <w:r>
+              <w:rPr>
+                <w:rFonts w:ascii="Arial Narrow" w:hAnsi="Arial Narrow"/>
+                <w:sz w:val="24"/>
+                <w:szCs w:val="24"/>
+                <w:lang w:val="es-ES_tradnl"/>
+              </w:rPr>
+              <w:t>jugadores</w:t>
+            </w:r>
+          </w:p>
+        </w:tc>
+        <w:tc>
+          <w:tcPr>
+            <w:tcW w:w="6565" w:type="dxa"/>
+            <w:shd w:val="clear" w:color="auto" w:fill="FFFFFF" w:themeFill="background1"/>
+          </w:tcPr>
+          <w:p>
+            <w:pPr>
+              <w:rPr>
+                <w:rFonts w:ascii="Arial Narrow" w:hAnsi="Arial Narrow"/>
+                <w:sz w:val="24"/>
+                <w:szCs w:val="24"/>
+                <w:lang w:val="es-ES_tradnl"/>
+              </w:rPr>
+            </w:pPr>
+            <w:r>
+              <w:rPr>
+                <w:rFonts w:ascii="Arial Narrow" w:hAnsi="Arial Narrow"/>
+                <w:sz w:val="24"/>
+                <w:szCs w:val="24"/>
+                <w:lang w:val="es-ES_tradnl"/>
+              </w:rPr>
+              <w:t xml:space="preserve">El sistema permite gestionar los </w:t>
+            </w:r>
+            <w:r>
+              <w:rPr>
+                <w:rFonts w:ascii="Arial Narrow" w:hAnsi="Arial Narrow"/>
+                <w:sz w:val="24"/>
+                <w:szCs w:val="24"/>
+                <w:lang w:val="es-ES_tradnl"/>
+              </w:rPr>
+              <w:t>jugadores</w:t>
+            </w:r>
+            <w:r>
+              <w:rPr>
+                <w:rFonts w:ascii="Arial Narrow" w:hAnsi="Arial Narrow"/>
+                <w:sz w:val="24"/>
+                <w:szCs w:val="24"/>
+                <w:lang w:val="es-ES_tradnl"/>
+              </w:rPr>
+              <w:t xml:space="preserve"> de</w:t>
+            </w:r>
+            <w:r>
+              <w:rPr>
+                <w:rFonts w:ascii="Arial Narrow" w:hAnsi="Arial Narrow"/>
+                <w:sz w:val="24"/>
+                <w:szCs w:val="24"/>
+                <w:lang w:val="es-ES_tradnl"/>
+              </w:rPr>
+              <w:t>l campeonato.</w:t>
+            </w:r>
+            <w:r>
+              <w:rPr>
+                <w:rFonts w:ascii="Arial Narrow" w:hAnsi="Arial Narrow"/>
+                <w:sz w:val="24"/>
+                <w:szCs w:val="24"/>
+                <w:lang w:val="es-ES_tradnl"/>
+              </w:rPr>
+              <w:t xml:space="preserve"> El administrador podrá darlos de alta y </w:t>
+            </w:r>
+            <w:r>
+              <w:rPr>
+                <w:rFonts w:ascii="Arial Narrow" w:hAnsi="Arial Narrow"/>
+                <w:sz w:val="24"/>
+                <w:szCs w:val="24"/>
+                <w:lang w:val="es-ES_tradnl"/>
+              </w:rPr>
+              <w:t>modificar sus datos.</w:t>
+            </w:r>
+          </w:p>
+        </w:tc>
+      </w:tr>
+      <w:tr>
+        <w:tc>
+          <w:tcPr>
+            <w:tcW w:w="895" w:type="dxa"/>
+            <w:shd w:val="clear" w:color="auto" w:fill="F2F2F2" w:themeFill="background1" w:themeFillShade="F2"/>
+            <w:vAlign w:val="center"/>
+          </w:tcPr>
+          <w:p>
+            <w:pPr>
+              <w:jc w:val="center"/>
+              <w:rPr>
+                <w:rFonts w:ascii="Arial Narrow" w:hAnsi="Arial Narrow"/>
+                <w:b/>
+                <w:color w:val="000000" w:themeColor="text1"/>
+                <w:sz w:val="24"/>
+                <w:szCs w:val="24"/>
+                <w:lang w:val="es-ES_tradnl"/>
+              </w:rPr>
+            </w:pPr>
+            <w:r>
+              <w:rPr>
+                <w:rFonts w:ascii="Arial Narrow" w:hAnsi="Arial Narrow"/>
+                <w:b/>
+                <w:color w:val="000000" w:themeColor="text1"/>
+                <w:sz w:val="24"/>
+                <w:szCs w:val="24"/>
+                <w:lang w:val="es-ES_tradnl"/>
+              </w:rPr>
+              <w:t>RF0</w:t>
+            </w:r>
+            <w:r>
+              <w:rPr>
+                <w:rFonts w:ascii="Arial Narrow" w:hAnsi="Arial Narrow"/>
+                <w:b/>
+                <w:color w:val="000000" w:themeColor="text1"/>
+                <w:sz w:val="24"/>
+                <w:szCs w:val="24"/>
+                <w:lang w:val="es-ES_tradnl"/>
+              </w:rPr>
+              <w:t>2</w:t>
+            </w:r>
+          </w:p>
+        </w:tc>
+        <w:tc>
+          <w:tcPr>
+            <w:tcW w:w="1890" w:type="dxa"/>
+            <w:vAlign w:val="center"/>
+          </w:tcPr>
+          <w:p>
+            <w:pPr>
+              <w:jc w:val="center"/>
+              <w:rPr>
+                <w:rFonts w:ascii="Arial Narrow" w:hAnsi="Arial Narrow"/>
+                <w:sz w:val="24"/>
+                <w:szCs w:val="24"/>
+                <w:lang w:val="es-ES_tradnl"/>
+              </w:rPr>
+            </w:pPr>
+            <w:r>
+              <w:rPr>
+                <w:rFonts w:ascii="Arial Narrow" w:hAnsi="Arial Narrow"/>
+                <w:sz w:val="24"/>
+                <w:szCs w:val="24"/>
+                <w:lang w:val="es-ES_tradnl"/>
+              </w:rPr>
+              <w:t xml:space="preserve">Gestión de </w:t>
+            </w:r>
+            <w:r>
+              <w:rPr>
+                <w:rFonts w:ascii="Arial Narrow" w:hAnsi="Arial Narrow"/>
+                <w:sz w:val="24"/>
+                <w:szCs w:val="24"/>
+                <w:lang w:val="es-ES_tradnl"/>
+              </w:rPr>
+              <w:t>ejércitos</w:t>
+            </w:r>
+          </w:p>
+        </w:tc>
+        <w:tc>
+          <w:tcPr>
+            <w:tcW w:w="6565" w:type="dxa"/>
+          </w:tcPr>
+          <w:p>
+            <w:pPr>
+              <w:rPr>
+                <w:rFonts w:ascii="Arial Narrow" w:hAnsi="Arial Narrow"/>
+                <w:sz w:val="24"/>
+                <w:szCs w:val="24"/>
+                <w:lang w:val="es-ES_tradnl"/>
+              </w:rPr>
+            </w:pPr>
+            <w:r>
+              <w:rPr>
+                <w:rFonts w:ascii="Arial Narrow" w:hAnsi="Arial Narrow"/>
+                <w:sz w:val="24"/>
+                <w:szCs w:val="24"/>
+                <w:lang w:val="es-ES_tradnl"/>
+              </w:rPr>
+              <w:t xml:space="preserve">El sistema permite gestionar los </w:t>
+            </w:r>
+            <w:r>
+              <w:rPr>
+                <w:rFonts w:ascii="Arial Narrow" w:hAnsi="Arial Narrow"/>
+                <w:sz w:val="24"/>
+                <w:szCs w:val="24"/>
+                <w:lang w:val="es-ES_tradnl"/>
+              </w:rPr>
+              <w:t>ejércitos</w:t>
+            </w:r>
+            <w:r>
+              <w:rPr>
+                <w:rFonts w:ascii="Arial Narrow" w:hAnsi="Arial Narrow"/>
+                <w:sz w:val="24"/>
+                <w:szCs w:val="24"/>
+                <w:lang w:val="es-ES_tradnl"/>
+              </w:rPr>
+              <w:t xml:space="preserve"> de la universidad. El administrador podrá darlos de alta y </w:t>
+            </w:r>
+            <w:r>
+              <w:rPr>
+                <w:rFonts w:ascii="Arial Narrow" w:hAnsi="Arial Narrow"/>
+                <w:sz w:val="24"/>
+                <w:szCs w:val="24"/>
+                <w:lang w:val="es-ES_tradnl"/>
+              </w:rPr>
+              <w:t>modificar sus datos.</w:t>
+            </w:r>
+          </w:p>
+        </w:tc>
+      </w:tr>
+      <w:tr>
+        <w:tc>
+          <w:tcPr>
+            <w:tcW w:w="895" w:type="dxa"/>
+            <w:shd w:val="clear" w:color="auto" w:fill="F2F2F2" w:themeFill="background1" w:themeFillShade="F2"/>
+            <w:vAlign w:val="center"/>
+          </w:tcPr>
+          <w:p>
+            <w:pPr>
+              <w:jc w:val="center"/>
+              <w:rPr>
+                <w:rFonts w:ascii="Arial Narrow" w:hAnsi="Arial Narrow"/>
+                <w:b/>
+                <w:color w:val="000000" w:themeColor="text1"/>
+                <w:sz w:val="24"/>
+                <w:szCs w:val="24"/>
+                <w:lang w:val="es-ES_tradnl"/>
+              </w:rPr>
+            </w:pPr>
+            <w:r>
+              <w:rPr>
+                <w:rFonts w:ascii="Arial Narrow" w:hAnsi="Arial Narrow"/>
+                <w:b/>
+                <w:color w:val="000000" w:themeColor="text1"/>
+                <w:sz w:val="24"/>
+                <w:szCs w:val="24"/>
+                <w:lang w:val="es-ES_tradnl"/>
+              </w:rPr>
+              <w:lastRenderedPageBreak/>
+              <w:t>RF0</w:t>
+            </w:r>
+            <w:r>
+              <w:rPr>
+                <w:rFonts w:ascii="Arial Narrow" w:hAnsi="Arial Narrow"/>
+                <w:b/>
+                <w:color w:val="000000" w:themeColor="text1"/>
+                <w:sz w:val="24"/>
+                <w:szCs w:val="24"/>
+                <w:lang w:val="es-ES_tradnl"/>
+              </w:rPr>
+              <w:t>3</w:t>
+            </w:r>
+          </w:p>
+        </w:tc>
+        <w:tc>
+          <w:tcPr>
+            <w:tcW w:w="1890" w:type="dxa"/>
+            <w:vAlign w:val="center"/>
+          </w:tcPr>
+          <w:p>
+            <w:pPr>
+              <w:jc w:val="center"/>
+              <w:rPr>
+                <w:rFonts w:ascii="Arial Narrow" w:hAnsi="Arial Narrow"/>
+                <w:sz w:val="24"/>
+                <w:szCs w:val="24"/>
+                <w:lang w:val="es-ES_tradnl"/>
+              </w:rPr>
+            </w:pPr>
+            <w:r>
+              <w:rPr>
+                <w:rFonts w:ascii="Arial Narrow" w:hAnsi="Arial Narrow"/>
+                <w:sz w:val="24"/>
+                <w:szCs w:val="24"/>
+                <w:lang w:val="es-ES_tradnl"/>
+              </w:rPr>
+              <w:t xml:space="preserve">Gestión de </w:t>
+            </w:r>
+            <w:r>
+              <w:rPr>
+                <w:rFonts w:ascii="Arial Narrow" w:hAnsi="Arial Narrow"/>
+                <w:sz w:val="24"/>
+                <w:szCs w:val="24"/>
+                <w:lang w:val="es-ES_tradnl"/>
+              </w:rPr>
+              <w:t>partidas</w:t>
+            </w:r>
+          </w:p>
+        </w:tc>
+        <w:tc>
+          <w:tcPr>
+            <w:tcW w:w="6565" w:type="dxa"/>
+          </w:tcPr>
+          <w:p>
+            <w:pPr>
+              <w:rPr>
+                <w:rFonts w:ascii="Arial Narrow" w:hAnsi="Arial Narrow"/>
+                <w:sz w:val="24"/>
+                <w:szCs w:val="24"/>
+                <w:lang w:val="es-ES_tradnl"/>
+              </w:rPr>
+            </w:pPr>
+            <w:r>
+              <w:rPr>
+                <w:rFonts w:ascii="Arial Narrow" w:hAnsi="Arial Narrow"/>
+                <w:sz w:val="24"/>
+                <w:szCs w:val="24"/>
+                <w:lang w:val="es-ES_tradnl"/>
+              </w:rPr>
+              <w:t xml:space="preserve">El administrador podrá </w:t>
+            </w:r>
+            <w:r>
+              <w:rPr>
+                <w:rFonts w:ascii="Arial Narrow" w:hAnsi="Arial Narrow"/>
+                <w:sz w:val="24"/>
+                <w:szCs w:val="24"/>
+                <w:lang w:val="es-ES_tradnl"/>
+              </w:rPr>
+              <w:t>registrar el resultado de una partida, y se guardarán todos los datos referentes a ella.</w:t>
+            </w:r>
+          </w:p>
+        </w:tc>
+      </w:tr>
+      <w:tr>
+        <w:tc>
+          <w:tcPr>
+            <w:tcW w:w="895" w:type="dxa"/>
+            <w:shd w:val="clear" w:color="auto" w:fill="F2F2F2" w:themeFill="background1" w:themeFillShade="F2"/>
+            <w:vAlign w:val="center"/>
+          </w:tcPr>
+          <w:p>
+            <w:pPr>
+              <w:jc w:val="center"/>
+              <w:rPr>
+                <w:rFonts w:ascii="Arial Narrow" w:hAnsi="Arial Narrow"/>
+                <w:b/>
+                <w:color w:val="000000" w:themeColor="text1"/>
+                <w:sz w:val="24"/>
+                <w:szCs w:val="24"/>
+                <w:lang w:val="es-ES_tradnl"/>
+              </w:rPr>
+            </w:pPr>
+            <w:r>
+              <w:rPr>
+                <w:rFonts w:ascii="Arial Narrow" w:hAnsi="Arial Narrow"/>
+                <w:b/>
+                <w:color w:val="000000" w:themeColor="text1"/>
+                <w:sz w:val="24"/>
+                <w:szCs w:val="24"/>
+                <w:lang w:val="es-ES_tradnl"/>
+              </w:rPr>
+              <w:t>RF0</w:t>
+            </w:r>
+            <w:r>
+              <w:rPr>
+                <w:rFonts w:ascii="Arial Narrow" w:hAnsi="Arial Narrow"/>
+                <w:b/>
+                <w:color w:val="000000" w:themeColor="text1"/>
+                <w:sz w:val="24"/>
+                <w:szCs w:val="24"/>
+                <w:lang w:val="es-ES_tradnl"/>
+              </w:rPr>
+              <w:t>4</w:t>
+            </w:r>
+            <w:bookmarkStart w:id="2" w:name="_GoBack"/>
+            <w:bookmarkEnd w:id="2"/>
+          </w:p>
+        </w:tc>
+        <w:tc>
+          <w:tcPr>
+            <w:tcW w:w="1890" w:type="dxa"/>
+            <w:vAlign w:val="center"/>
+          </w:tcPr>
+          <w:p>
+            <w:pPr>
+              <w:jc w:val="center"/>
+              <w:rPr>
+                <w:rFonts w:ascii="Arial Narrow" w:hAnsi="Arial Narrow"/>
+                <w:sz w:val="24"/>
+                <w:szCs w:val="24"/>
+                <w:lang w:val="es-ES_tradnl"/>
+              </w:rPr>
+            </w:pPr>
+            <w:r>
+              <w:rPr>
+                <w:rFonts w:ascii="Arial Narrow" w:hAnsi="Arial Narrow"/>
+                <w:sz w:val="24"/>
+                <w:szCs w:val="24"/>
+                <w:lang w:val="es-ES_tradnl"/>
+              </w:rPr>
+              <w:t>Visualización de rankings</w:t>
+            </w:r>
+          </w:p>
+        </w:tc>
+        <w:tc>
+          <w:tcPr>
+            <w:tcW w:w="6565" w:type="dxa"/>
+          </w:tcPr>
+          <w:p>
+            <w:pPr>
+              <w:rPr>
+                <w:rFonts w:ascii="Arial Narrow" w:hAnsi="Arial Narrow"/>
+                <w:sz w:val="24"/>
+                <w:szCs w:val="24"/>
+                <w:lang w:val="es-ES_tradnl"/>
+              </w:rPr>
+            </w:pPr>
+            <w:r>
+              <w:rPr>
+                <w:rFonts w:ascii="Arial Narrow" w:hAnsi="Arial Narrow"/>
+                <w:sz w:val="24"/>
+                <w:szCs w:val="24"/>
+                <w:lang w:val="es-ES_tradnl"/>
+              </w:rPr>
+              <w:t xml:space="preserve">El administrador podrá </w:t>
+            </w:r>
+            <w:r>
+              <w:rPr>
+                <w:rFonts w:ascii="Arial Narrow" w:hAnsi="Arial Narrow"/>
+                <w:sz w:val="24"/>
+                <w:szCs w:val="24"/>
+                <w:lang w:val="es-ES_tradnl"/>
+              </w:rPr>
+              <w:t>visualizar diversa información sobre el rendimiento de ejércitos, jugadores y facciones, a modo de tabla y diagramas en un cuadro de mandos. Esta información deberá actualizarse en tiempo real.</w:t>
+            </w:r>
+          </w:p>
+        </w:tc>
+      </w:tr>
+    </w:tbl>
+    <w:p>
+      <w:pPr>
+        <w:jc w:val="right"/>
+        <w:rPr>
+          <w:lang w:val="es-ES_tradnl"/>
+        </w:rPr>
+      </w:pPr>
+    </w:p>
+    <w:p>
+      <w:pPr>
+        <w:pStyle w:val="Heading2"/>
+      </w:pPr>
+      <w:r>
+        <w:t>REQUISITOS NO FUNCIONALES</w:t>
+      </w:r>
+    </w:p>
+    <w:p>
+      <w:pPr>
+        <w:jc w:val="right"/>
+        <w:rPr>
+          <w:lang w:val="es-ES_tradnl"/>
+        </w:rPr>
+      </w:pPr>
+    </w:p>
+    <w:tbl>
+      <w:tblPr>
+        <w:tblStyle w:val="TableGrid"/>
+        <w:tblW w:w="0" w:type="auto"/>
+        <w:tblLook w:val="04A0" w:firstRow="1" w:lastRow="0" w:firstColumn="1" w:lastColumn="0" w:noHBand="0" w:noVBand="1"/>
+      </w:tblPr>
+      <w:tblGrid>
+        <w:gridCol w:w="895"/>
+        <w:gridCol w:w="1890"/>
+        <w:gridCol w:w="6565"/>
+      </w:tblGrid>
+      <w:tr>
+        <w:tc>
+          <w:tcPr>
+            <w:tcW w:w="895" w:type="dxa"/>
+            <w:shd w:val="clear" w:color="auto" w:fill="D9D9D9" w:themeFill="background1" w:themeFillShade="D9"/>
+            <w:vAlign w:val="center"/>
+          </w:tcPr>
+          <w:p>
+            <w:pPr>
+              <w:jc w:val="center"/>
+              <w:rPr>
+                <w:rFonts w:ascii="Arial Narrow" w:hAnsi="Arial Narrow"/>
+                <w:b/>
+                <w:sz w:val="24"/>
+                <w:szCs w:val="24"/>
+                <w:lang w:val="es-ES_tradnl"/>
+              </w:rPr>
+            </w:pPr>
+            <w:r>
+              <w:rPr>
+                <w:rFonts w:ascii="Arial Narrow" w:hAnsi="Arial Narrow"/>
+                <w:b/>
+                <w:sz w:val="24"/>
+                <w:szCs w:val="24"/>
+                <w:lang w:val="es-ES_tradnl"/>
+              </w:rPr>
+              <w:t>Código</w:t>
+            </w:r>
+          </w:p>
+        </w:tc>
+        <w:tc>
+          <w:tcPr>
+            <w:tcW w:w="1890" w:type="dxa"/>
+            <w:shd w:val="clear" w:color="auto" w:fill="D9D9D9" w:themeFill="background1" w:themeFillShade="D9"/>
+            <w:vAlign w:val="center"/>
+          </w:tcPr>
+          <w:p>
+            <w:pPr>
+              <w:jc w:val="center"/>
+              <w:rPr>
+                <w:rFonts w:ascii="Arial Narrow" w:hAnsi="Arial Narrow"/>
+                <w:b/>
+                <w:sz w:val="24"/>
+                <w:szCs w:val="24"/>
+                <w:lang w:val="es-ES_tradnl"/>
+              </w:rPr>
+            </w:pPr>
+            <w:r>
+              <w:rPr>
+                <w:rFonts w:ascii="Arial Narrow" w:hAnsi="Arial Narrow"/>
+                <w:b/>
+                <w:sz w:val="24"/>
+                <w:szCs w:val="24"/>
+                <w:lang w:val="es-ES_tradnl"/>
+              </w:rPr>
+              <w:t>Requisito</w:t>
+            </w:r>
+          </w:p>
+        </w:tc>
+        <w:tc>
+          <w:tcPr>
+            <w:tcW w:w="6565" w:type="dxa"/>
+            <w:shd w:val="clear" w:color="auto" w:fill="D9D9D9" w:themeFill="background1" w:themeFillShade="D9"/>
+            <w:vAlign w:val="center"/>
+          </w:tcPr>
+          <w:p>
+            <w:pPr>
+              <w:jc w:val="center"/>
+              <w:rPr>
+                <w:rFonts w:ascii="Arial Narrow" w:hAnsi="Arial Narrow"/>
+                <w:b/>
+                <w:sz w:val="24"/>
+                <w:szCs w:val="24"/>
+                <w:lang w:val="es-ES_tradnl"/>
+              </w:rPr>
+            </w:pPr>
+            <w:r>
+              <w:rPr>
+                <w:rFonts w:ascii="Arial Narrow" w:hAnsi="Arial Narrow"/>
+                <w:b/>
+                <w:sz w:val="24"/>
+                <w:szCs w:val="24"/>
+                <w:lang w:val="es-ES_tradnl"/>
+              </w:rPr>
+              <w:t>Descripción</w:t>
+            </w:r>
+          </w:p>
+        </w:tc>
+      </w:tr>
+      <w:tr>
+        <w:tc>
+          <w:tcPr>
+            <w:tcW w:w="895" w:type="dxa"/>
+            <w:shd w:val="clear" w:color="auto" w:fill="F2F2F2" w:themeFill="background1" w:themeFillShade="F2"/>
+            <w:vAlign w:val="center"/>
+          </w:tcPr>
+          <w:p>
+            <w:pPr>
+              <w:jc w:val="center"/>
+              <w:rPr>
+                <w:rFonts w:ascii="Arial Narrow" w:hAnsi="Arial Narrow"/>
+                <w:b/>
+                <w:color w:val="000000" w:themeColor="text1"/>
+                <w:sz w:val="24"/>
+                <w:szCs w:val="24"/>
+                <w:lang w:val="es-ES_tradnl"/>
+              </w:rPr>
+            </w:pPr>
+            <w:r>
+              <w:rPr>
+                <w:rFonts w:ascii="Arial Narrow" w:hAnsi="Arial Narrow"/>
+                <w:b/>
+                <w:color w:val="000000" w:themeColor="text1"/>
+                <w:sz w:val="24"/>
+                <w:szCs w:val="24"/>
+                <w:lang w:val="es-ES_tradnl"/>
+              </w:rPr>
+              <w:t>RNF01</w:t>
+            </w:r>
+          </w:p>
+        </w:tc>
+        <w:tc>
+          <w:tcPr>
+            <w:tcW w:w="1890" w:type="dxa"/>
+            <w:shd w:val="clear" w:color="auto" w:fill="FFFFFF" w:themeFill="background1"/>
+            <w:vAlign w:val="center"/>
+          </w:tcPr>
+          <w:p>
+            <w:pPr>
+              <w:jc w:val="center"/>
+              <w:rPr>
+                <w:rFonts w:ascii="Arial Narrow" w:hAnsi="Arial Narrow"/>
+                <w:sz w:val="24"/>
+                <w:szCs w:val="24"/>
+                <w:lang w:val="es-ES_tradnl"/>
+              </w:rPr>
+            </w:pPr>
+            <w:r>
+              <w:rPr>
+                <w:rFonts w:ascii="Arial Narrow" w:hAnsi="Arial Narrow"/>
+                <w:sz w:val="24"/>
+                <w:szCs w:val="24"/>
+                <w:lang w:val="es-ES_tradnl"/>
+              </w:rPr>
+              <w:t xml:space="preserve">Diseño </w:t>
+            </w:r>
+            <w:proofErr w:type="spellStart"/>
+            <w:r>
+              <w:rPr>
+                <w:rFonts w:ascii="Arial Narrow" w:hAnsi="Arial Narrow"/>
+                <w:i/>
+                <w:sz w:val="24"/>
+                <w:szCs w:val="24"/>
+                <w:u w:val="single"/>
+                <w:lang w:val="es-ES_tradnl"/>
+              </w:rPr>
+              <w:t>Responsive</w:t>
+            </w:r>
+            <w:proofErr w:type="spellEnd"/>
+          </w:p>
+        </w:tc>
+        <w:tc>
+          <w:tcPr>
+            <w:tcW w:w="6565" w:type="dxa"/>
+            <w:shd w:val="clear" w:color="auto" w:fill="FFFFFF" w:themeFill="background1"/>
+          </w:tcPr>
+          <w:p>
+            <w:pPr>
+              <w:rPr>
+                <w:rFonts w:ascii="Arial Narrow" w:hAnsi="Arial Narrow"/>
+                <w:sz w:val="24"/>
+                <w:szCs w:val="24"/>
+                <w:lang w:val="es-ES_tradnl"/>
+              </w:rPr>
+            </w:pPr>
+            <w:r>
+              <w:rPr>
+                <w:rFonts w:ascii="Arial Narrow" w:hAnsi="Arial Narrow"/>
+                <w:sz w:val="24"/>
+                <w:szCs w:val="24"/>
+                <w:lang w:val="es-ES_tradnl"/>
+              </w:rPr>
+              <w:t>La aplicación debe adaptarse a distintos tamaños de pantalla y dispositivo. Se dará prioridad a los dispositivos con relación de aspecto 16:9 y 9:16, es decir, monitores de ordenador tradicional y dispositivos móviles en vertical.</w:t>
+            </w:r>
+          </w:p>
+        </w:tc>
+      </w:tr>
+    </w:tbl>
+    <w:p>
+      <w:pPr>
+        <w:jc w:val="right"/>
+        <w:rPr>
+          <w:lang w:val="es-ES_tradnl"/>
+        </w:rPr>
+      </w:pPr>
+    </w:p>
+    <w:p>
+      <w:pPr>
+        <w:pStyle w:val="Heading2"/>
+        <w:spacing w:after="240"/>
+      </w:pPr>
+      <w:r>
+        <w:t>MODELO DE DATOS</w:t>
+      </w:r>
+    </w:p>
+    <w:p>
+      <w:pPr>
+        <w:spacing w:after="240"/>
+        <w:rPr>
+          <w:rFonts w:ascii="Arial Narrow" w:hAnsi="Arial Narrow"/>
+          <w:sz w:val="24"/>
+          <w:szCs w:val="24"/>
+          <w:lang w:val="es-ES_tradnl"/>
+        </w:rPr>
+      </w:pPr>
+      <w:r>
+        <w:rPr>
+          <w:rFonts w:ascii="Arial Narrow" w:hAnsi="Arial Narrow"/>
+          <w:sz w:val="24"/>
+          <w:szCs w:val="24"/>
+          <w:lang w:val="es-ES_tradnl"/>
+        </w:rPr>
+        <w:t>El modelo de datos de la aplicación queda recogido en el siguiente modelo de dominio:</w:t>
+      </w:r>
+    </w:p>
+    <w:p>
+      <w:pPr>
+        <w:jc w:val="center"/>
+        <w:rPr>
+          <w:lang w:val="es-ES_tradnl"/>
+        </w:rPr>
+      </w:pPr>
+      <w:r>
+        <w:object w:dxaOrig="13065" w:dyaOrig="10111" w14:anchorId="04242D6A">
+          <v:shapetype id="_x0000_t75" coordsize="21600,21600" o:spt="75" o:preferrelative="t" path="m@4@5l@4@11@9@11@9@5xe" filled="f" stroked="f">
+            <v:stroke joinstyle="miter"/>
+            <v:formulas>
+              <v:f eqn="if lineDrawn pixelLineWidth 0"/>
+              <v:f eqn="sum @0 1 0"/>
+              <v:f eqn="sum 0 0 @1"/>
+              <v:f eqn="prod @2 1 2"/>
+              <v:f eqn="prod @3 21600 pixelWidth"/>
+              <v:f eqn="prod @3 21600 pixelHeight"/>
+              <v:f eqn="sum @0 0 1"/>
+              <v:f eqn="prod @6 1 2"/>
+              <v:f eqn="prod @7 21600 pixelWidth"/>
+              <v:f eqn="sum @8 21600 0"/>
+              <v:f eqn="prod @7 21600 pixelHeight"/>
+              <v:f eqn="sum @10 21600 0"/>
+            </v:formulas>
+            <v:path o:extrusionok="f" gradientshapeok="t" o:connecttype="rect"/>
+            <o:lock v:ext="edit" aspectratio="t"/>
+          </v:shapetype>
+          <v:shape id="_x0000_i1025" type="#_x0000_t75" style="width:468pt;height:362.05pt" o:ole="">
+            <v:imagedata r:id="rId8" o:title=""/>
+          </v:shape>
+          <o:OLEObject Type="Embed" ProgID="Visio.Drawing.15" ShapeID="_x0000_i1025" DrawAspect="Content" ObjectID="_1584984536" r:id="rId9"/>
+        </w:object>
+      </w:r>
     </w:p>
     <w:p>
       <w:pPr>
@@ -1085,6 +1988,7 @@
       </w:pPr>
       <w:bookmarkStart w:id="3" w:name="_Toc511037712"/>
       <w:r>
+        <w:lastRenderedPageBreak/>
         <w:t>DISEÑO: ESQUEMA FUNCIONAL Y DE COMPONENTES</w:t>
       </w:r>
       <w:bookmarkEnd w:id="3"/>
@@ -1182,7 +2086,7 @@
       </w:pPr>
     </w:p>
     <w:sectPr>
-      <w:footerReference w:type="default" r:id="rId8"/>
+      <w:footerReference w:type="default" r:id="rId10"/>
       <w:pgSz w:w="12240" w:h="15840"/>
       <w:pgMar w:top="1440" w:right="1440" w:bottom="1440" w:left="1440" w:header="720" w:footer="720" w:gutter="0"/>
       <w:cols w:space="720"/>
@@ -1532,6 +2436,119 @@
 <file path=word/numbering.xml><?xml version="1.0" encoding="utf-8"?>
 <w:numbering xmlns:wpc="http://schemas.microsoft.com/office/word/2010/wordprocessingCanvas" xmlns:cx="http://schemas.microsoft.com/office/drawing/2014/chartex" xmlns:cx1="http://schemas.microsoft.com/office/drawing/2015/9/8/chartex" xmlns:cx2="http://schemas.microsoft.com/office/drawing/2015/10/21/chartex" xmlns:cx3="http://schemas.microsoft.com/office/drawing/2016/5/9/chartex" xmlns:cx4="http://schemas.microsoft.com/office/drawing/2016/5/10/chartex" xmlns:cx5="http://schemas.microsoft.com/office/drawing/2016/5/11/chartex" xmlns:cx6="http://schemas.microsoft.com/office/drawing/2016/5/12/chartex" xmlns:cx7="http://schemas.microsoft.com/office/drawing/2016/5/13/chartex" xmlns:cx8="http://schemas.microsoft.com/office/drawing/2016/5/14/chartex" xmlns:mc="http://schemas.openxmlformats.org/markup-compatibility/2006" xmlns:aink="http://schemas.microsoft.com/office/drawing/2016/ink" xmlns:am3d="http://schemas.microsoft.com/office/drawing/2017/model3d" xmlns:o="urn:schemas-microsoft-com:office:office" xmlns:r="http://schemas.openxmlformats.org/officeDocument/2006/relationships" xmlns:m="http://schemas.openxmlformats.org/officeDocument/2006/math" xmlns:v="urn:schemas-microsoft-com:vml" xmlns:wp14="http://schemas.microsoft.com/office/word/2010/wordprocessingDrawing" xmlns:wp="http://schemas.openxmlformats.org/drawingml/2006/wordprocessingDrawing" xmlns:w10="urn:schemas-microsoft-com:office:word" xmlns:w="http://schemas.openxmlformats.org/wordprocessingml/2006/main" xmlns:w14="http://schemas.microsoft.com/office/word/2010/wordml" xmlns:w15="http://schemas.microsoft.com/office/word/2012/wordml" xmlns:w16cid="http://schemas.microsoft.com/office/word/2016/wordml/cid" xmlns:w16se="http://schemas.microsoft.com/office/word/2015/wordml/symex" xmlns:wpg="http://schemas.microsoft.com/office/word/2010/wordprocessingGroup" xmlns:wpi="http://schemas.microsoft.com/office/word/2010/wordprocessingInk" xmlns:wne="http://schemas.microsoft.com/office/word/2006/wordml" xmlns:wps="http://schemas.microsoft.com/office/word/2010/wordprocessingShape" mc:Ignorable="w14 w15 w16se w16cid wp14">
   <w:abstractNum w:abstractNumId="0" w15:restartNumberingAfterBreak="0">
+    <w:nsid w:val="17375823"/>
+    <w:multiLevelType w:val="hybridMultilevel"/>
+    <w:tmpl w:val="0CBE4830"/>
+    <w:lvl w:ilvl="0" w:tplc="04090001">
+      <w:start w:val="1"/>
+      <w:numFmt w:val="bullet"/>
+      <w:lvlText w:val=""/>
+      <w:lvlJc w:val="left"/>
+      <w:pPr>
+        <w:ind w:left="720" w:hanging="360"/>
+      </w:pPr>
+      <w:rPr>
+        <w:rFonts w:ascii="Symbol" w:hAnsi="Symbol" w:hint="default"/>
+      </w:rPr>
+    </w:lvl>
+    <w:lvl w:ilvl="1" w:tplc="04090003" w:tentative="1">
+      <w:start w:val="1"/>
+      <w:numFmt w:val="bullet"/>
+      <w:lvlText w:val="o"/>
+      <w:lvlJc w:val="left"/>
+      <w:pPr>
+        <w:ind w:left="1440" w:hanging="360"/>
+      </w:pPr>
+      <w:rPr>
+        <w:rFonts w:ascii="Courier New" w:hAnsi="Courier New" w:cs="Courier New" w:hint="default"/>
+      </w:rPr>
+    </w:lvl>
+    <w:lvl w:ilvl="2" w:tplc="04090005" w:tentative="1">
+      <w:start w:val="1"/>
+      <w:numFmt w:val="bullet"/>
+      <w:lvlText w:val=""/>
+      <w:lvlJc w:val="left"/>
+      <w:pPr>
+        <w:ind w:left="2160" w:hanging="360"/>
+      </w:pPr>
+      <w:rPr>
+        <w:rFonts w:ascii="Wingdings" w:hAnsi="Wingdings" w:hint="default"/>
+      </w:rPr>
+    </w:lvl>
+    <w:lvl w:ilvl="3" w:tplc="04090001" w:tentative="1">
+      <w:start w:val="1"/>
+      <w:numFmt w:val="bullet"/>
+      <w:lvlText w:val=""/>
+      <w:lvlJc w:val="left"/>
+      <w:pPr>
+        <w:ind w:left="2880" w:hanging="360"/>
+      </w:pPr>
+      <w:rPr>
+        <w:rFonts w:ascii="Symbol" w:hAnsi="Symbol" w:hint="default"/>
+      </w:rPr>
+    </w:lvl>
+    <w:lvl w:ilvl="4" w:tplc="04090003" w:tentative="1">
+      <w:start w:val="1"/>
+      <w:numFmt w:val="bullet"/>
+      <w:lvlText w:val="o"/>
+      <w:lvlJc w:val="left"/>
+      <w:pPr>
+        <w:ind w:left="3600" w:hanging="360"/>
+      </w:pPr>
+      <w:rPr>
+        <w:rFonts w:ascii="Courier New" w:hAnsi="Courier New" w:cs="Courier New" w:hint="default"/>
+      </w:rPr>
+    </w:lvl>
+    <w:lvl w:ilvl="5" w:tplc="04090005" w:tentative="1">
+      <w:start w:val="1"/>
+      <w:numFmt w:val="bullet"/>
+      <w:lvlText w:val=""/>
+      <w:lvlJc w:val="left"/>
+      <w:pPr>
+        <w:ind w:left="4320" w:hanging="360"/>
+      </w:pPr>
+      <w:rPr>
+        <w:rFonts w:ascii="Wingdings" w:hAnsi="Wingdings" w:hint="default"/>
+      </w:rPr>
+    </w:lvl>
+    <w:lvl w:ilvl="6" w:tplc="04090001" w:tentative="1">
+      <w:start w:val="1"/>
+      <w:numFmt w:val="bullet"/>
+      <w:lvlText w:val=""/>
+      <w:lvlJc w:val="left"/>
+      <w:pPr>
+        <w:ind w:left="5040" w:hanging="360"/>
+      </w:pPr>
+      <w:rPr>
+        <w:rFonts w:ascii="Symbol" w:hAnsi="Symbol" w:hint="default"/>
+      </w:rPr>
+    </w:lvl>
+    <w:lvl w:ilvl="7" w:tplc="04090003" w:tentative="1">
+      <w:start w:val="1"/>
+      <w:numFmt w:val="bullet"/>
+      <w:lvlText w:val="o"/>
+      <w:lvlJc w:val="left"/>
+      <w:pPr>
+        <w:ind w:left="5760" w:hanging="360"/>
+      </w:pPr>
+      <w:rPr>
+        <w:rFonts w:ascii="Courier New" w:hAnsi="Courier New" w:cs="Courier New" w:hint="default"/>
+      </w:rPr>
+    </w:lvl>
+    <w:lvl w:ilvl="8" w:tplc="04090005" w:tentative="1">
+      <w:start w:val="1"/>
+      <w:numFmt w:val="bullet"/>
+      <w:lvlText w:val=""/>
+      <w:lvlJc w:val="left"/>
+      <w:pPr>
+        <w:ind w:left="6480" w:hanging="360"/>
+      </w:pPr>
+      <w:rPr>
+        <w:rFonts w:ascii="Wingdings" w:hAnsi="Wingdings" w:hint="default"/>
+      </w:rPr>
+    </w:lvl>
+  </w:abstractNum>
+  <w:abstractNum w:abstractNumId="1" w15:restartNumberingAfterBreak="0">
     <w:nsid w:val="28FE4B97"/>
     <w:multiLevelType w:val="hybridMultilevel"/>
     <w:tmpl w:val="050276D4"/>
@@ -1620,11 +2637,11 @@
       </w:pPr>
     </w:lvl>
   </w:abstractNum>
-  <w:abstractNum w:abstractNumId="1" w15:restartNumberingAfterBreak="0">
+  <w:abstractNum w:abstractNumId="2" w15:restartNumberingAfterBreak="0">
     <w:nsid w:val="2DE30941"/>
-    <w:multiLevelType w:val="hybridMultilevel"/>
-    <w:tmpl w:val="65584EE2"/>
-    <w:lvl w:ilvl="0" w:tplc="0409000F">
+    <w:multiLevelType w:val="multilevel"/>
+    <w:tmpl w:val="B9128C86"/>
+    <w:lvl w:ilvl="0">
       <w:start w:val="1"/>
       <w:numFmt w:val="decimal"/>
       <w:lvlText w:val="%1."/>
@@ -1636,84 +2653,120 @@
         <w:rFonts w:hint="default"/>
       </w:rPr>
     </w:lvl>
-    <w:lvl w:ilvl="1" w:tplc="04090019" w:tentative="1">
-      <w:start w:val="1"/>
-      <w:numFmt w:val="lowerLetter"/>
-      <w:lvlText w:val="%2."/>
-      <w:lvlJc w:val="left"/>
-      <w:pPr>
-        <w:ind w:left="1440" w:hanging="360"/>
-      </w:pPr>
-    </w:lvl>
-    <w:lvl w:ilvl="2" w:tplc="0409001B" w:tentative="1">
-      <w:start w:val="1"/>
-      <w:numFmt w:val="lowerRoman"/>
-      <w:lvlText w:val="%3."/>
-      <w:lvlJc w:val="right"/>
-      <w:pPr>
-        <w:ind w:left="2160" w:hanging="180"/>
-      </w:pPr>
-    </w:lvl>
-    <w:lvl w:ilvl="3" w:tplc="0409000F" w:tentative="1">
+    <w:lvl w:ilvl="1">
       <w:start w:val="1"/>
       <w:numFmt w:val="decimal"/>
-      <w:lvlText w:val="%4."/>
+      <w:pStyle w:val="Heading2"/>
+      <w:isLgl/>
+      <w:lvlText w:val="%1.%2."/>
       <w:lvlJc w:val="left"/>
       <w:pPr>
-        <w:ind w:left="2880" w:hanging="360"/>
-      </w:pPr>
+        <w:ind w:left="720" w:hanging="360"/>
+      </w:pPr>
+      <w:rPr>
+        <w:rFonts w:hint="default"/>
+      </w:rPr>
     </w:lvl>
-    <w:lvl w:ilvl="4" w:tplc="04090019" w:tentative="1">
-      <w:start w:val="1"/>
-      <w:numFmt w:val="lowerLetter"/>
-      <w:lvlText w:val="%5."/>
-      <w:lvlJc w:val="left"/>
-      <w:pPr>
-        <w:ind w:left="3600" w:hanging="360"/>
-      </w:pPr>
-    </w:lvl>
-    <w:lvl w:ilvl="5" w:tplc="0409001B" w:tentative="1">
-      <w:start w:val="1"/>
-      <w:numFmt w:val="lowerRoman"/>
-      <w:lvlText w:val="%6."/>
-      <w:lvlJc w:val="right"/>
-      <w:pPr>
-        <w:ind w:left="4320" w:hanging="180"/>
-      </w:pPr>
-    </w:lvl>
-    <w:lvl w:ilvl="6" w:tplc="0409000F" w:tentative="1">
+    <w:lvl w:ilvl="2">
       <w:start w:val="1"/>
       <w:numFmt w:val="decimal"/>
-      <w:lvlText w:val="%7."/>
+      <w:isLgl/>
+      <w:lvlText w:val="%1.%2.%3."/>
       <w:lvlJc w:val="left"/>
       <w:pPr>
-        <w:ind w:left="5040" w:hanging="360"/>
-      </w:pPr>
+        <w:ind w:left="1080" w:hanging="720"/>
+      </w:pPr>
+      <w:rPr>
+        <w:rFonts w:hint="default"/>
+      </w:rPr>
     </w:lvl>
-    <w:lvl w:ilvl="7" w:tplc="04090019" w:tentative="1">
+    <w:lvl w:ilvl="3">
       <w:start w:val="1"/>
-      <w:numFmt w:val="lowerLetter"/>
-      <w:lvlText w:val="%8."/>
+      <w:numFmt w:val="decimal"/>
+      <w:isLgl/>
+      <w:lvlText w:val="%1.%2.%3.%4."/>
       <w:lvlJc w:val="left"/>
       <w:pPr>
-        <w:ind w:left="5760" w:hanging="360"/>
-      </w:pPr>
+        <w:ind w:left="1080" w:hanging="720"/>
+      </w:pPr>
+      <w:rPr>
+        <w:rFonts w:hint="default"/>
+      </w:rPr>
     </w:lvl>
-    <w:lvl w:ilvl="8" w:tplc="0409001B" w:tentative="1">
+    <w:lvl w:ilvl="4">
       <w:start w:val="1"/>
-      <w:numFmt w:val="lowerRoman"/>
-      <w:lvlText w:val="%9."/>
-      <w:lvlJc w:val="right"/>
-      <w:pPr>
-        <w:ind w:left="6480" w:hanging="180"/>
-      </w:pPr>
+      <w:numFmt w:val="decimal"/>
+      <w:isLgl/>
+      <w:lvlText w:val="%1.%2.%3.%4.%5."/>
+      <w:lvlJc w:val="left"/>
+      <w:pPr>
+        <w:ind w:left="1440" w:hanging="1080"/>
+      </w:pPr>
+      <w:rPr>
+        <w:rFonts w:hint="default"/>
+      </w:rPr>
+    </w:lvl>
+    <w:lvl w:ilvl="5">
+      <w:start w:val="1"/>
+      <w:numFmt w:val="decimal"/>
+      <w:isLgl/>
+      <w:lvlText w:val="%1.%2.%3.%4.%5.%6."/>
+      <w:lvlJc w:val="left"/>
+      <w:pPr>
+        <w:ind w:left="1440" w:hanging="1080"/>
+      </w:pPr>
+      <w:rPr>
+        <w:rFonts w:hint="default"/>
+      </w:rPr>
+    </w:lvl>
+    <w:lvl w:ilvl="6">
+      <w:start w:val="1"/>
+      <w:numFmt w:val="decimal"/>
+      <w:isLgl/>
+      <w:lvlText w:val="%1.%2.%3.%4.%5.%6.%7."/>
+      <w:lvlJc w:val="left"/>
+      <w:pPr>
+        <w:ind w:left="1800" w:hanging="1440"/>
+      </w:pPr>
+      <w:rPr>
+        <w:rFonts w:hint="default"/>
+      </w:rPr>
+    </w:lvl>
+    <w:lvl w:ilvl="7">
+      <w:start w:val="1"/>
+      <w:numFmt w:val="decimal"/>
+      <w:isLgl/>
+      <w:lvlText w:val="%1.%2.%3.%4.%5.%6.%7.%8."/>
+      <w:lvlJc w:val="left"/>
+      <w:pPr>
+        <w:ind w:left="1800" w:hanging="1440"/>
+      </w:pPr>
+      <w:rPr>
+        <w:rFonts w:hint="default"/>
+      </w:rPr>
+    </w:lvl>
+    <w:lvl w:ilvl="8">
+      <w:start w:val="1"/>
+      <w:numFmt w:val="decimal"/>
+      <w:isLgl/>
+      <w:lvlText w:val="%1.%2.%3.%4.%5.%6.%7.%8.%9."/>
+      <w:lvlJc w:val="left"/>
+      <w:pPr>
+        <w:ind w:left="2160" w:hanging="1800"/>
+      </w:pPr>
+      <w:rPr>
+        <w:rFonts w:hint="default"/>
+      </w:rPr>
     </w:lvl>
   </w:abstractNum>
   <w:num w:numId="1">
-    <w:abstractNumId w:val="0"/>
+    <w:abstractNumId w:val="1"/>
   </w:num>
   <w:num w:numId="2">
-    <w:abstractNumId w:val="1"/>
+    <w:abstractNumId w:val="2"/>
+  </w:num>
+  <w:num w:numId="3">
+    <w:abstractNumId w:val="0"/>
   </w:num>
 </w:numbering>
 </file>
@@ -2135,6 +3188,33 @@
       <w:lang w:val="es-ES_tradnl"/>
     </w:rPr>
   </w:style>
+  <w:style w:type="paragraph" w:styleId="Heading2">
+    <w:name w:val="heading 2"/>
+    <w:basedOn w:val="Normal"/>
+    <w:next w:val="Normal"/>
+    <w:link w:val="Heading2Char"/>
+    <w:uiPriority w:val="9"/>
+    <w:unhideWhenUsed/>
+    <w:qFormat/>
+    <w:rsid w:val="009C7454"/>
+    <w:pPr>
+      <w:keepNext/>
+      <w:keepLines/>
+      <w:numPr>
+        <w:ilvl w:val="1"/>
+        <w:numId w:val="2"/>
+      </w:numPr>
+      <w:spacing w:before="40"/>
+      <w:outlineLvl w:val="1"/>
+    </w:pPr>
+    <w:rPr>
+      <w:rFonts w:ascii="Arial Narrow" w:eastAsiaTheme="majorEastAsia" w:hAnsi="Arial Narrow" w:cstheme="majorBidi"/>
+      <w:color w:val="000000" w:themeColor="text1"/>
+      <w:sz w:val="28"/>
+      <w:szCs w:val="28"/>
+      <w:lang w:val="es-ES_tradnl"/>
+    </w:rPr>
+  </w:style>
   <w:style w:type="character" w:default="1" w:styleId="DefaultParagraphFont">
     <w:name w:val="Default Paragraph Font"/>
     <w:uiPriority w:val="1"/>
@@ -2334,6 +3414,20 @@
     <w:rPr>
       <w:color w:val="808080"/>
       <w:shd w:val="clear" w:color="auto" w:fill="E6E6E6"/>
+    </w:rPr>
+  </w:style>
+  <w:style w:type="character" w:customStyle="1" w:styleId="Heading2Char">
+    <w:name w:val="Heading 2 Char"/>
+    <w:basedOn w:val="DefaultParagraphFont"/>
+    <w:link w:val="Heading2"/>
+    <w:uiPriority w:val="9"/>
+    <w:rsid w:val="009C7454"/>
+    <w:rPr>
+      <w:rFonts w:ascii="Arial Narrow" w:eastAsiaTheme="majorEastAsia" w:hAnsi="Arial Narrow" w:cstheme="majorBidi"/>
+      <w:color w:val="000000" w:themeColor="text1"/>
+      <w:sz w:val="28"/>
+      <w:szCs w:val="28"/>
+      <w:lang w:val="es-ES_tradnl"/>
     </w:rPr>
   </w:style>
 </w:styles>
@@ -2639,7 +3733,7 @@
 </file>
 
 <file path=customXml/itemProps1.xml><?xml version="1.0" encoding="utf-8"?>
-<ds:datastoreItem xmlns:ds="http://schemas.openxmlformats.org/officeDocument/2006/customXml" ds:itemID="{4FE30BE6-BA5D-4A67-AFD7-E9A24D4C4818}">
+<ds:datastoreItem xmlns:ds="http://schemas.openxmlformats.org/officeDocument/2006/customXml" ds:itemID="{0EE43982-7EF7-44BE-97EC-83A7D3694534}">
   <ds:schemaRefs>
     <ds:schemaRef ds:uri="http://schemas.openxmlformats.org/officeDocument/2006/bibliography"/>
   </ds:schemaRefs>

</xml_diff>

<commit_message>
terminado el análisis de la app
</commit_message>
<xml_diff>
--- a/Documentacion/Documentacion.docx
+++ b/Documentacion/Documentacion.docx
@@ -1618,8 +1618,6 @@
               </w:rPr>
               <w:t>4</w:t>
             </w:r>
-            <w:bookmarkStart w:id="2" w:name="_GoBack"/>
-            <w:bookmarkEnd w:id="2"/>
           </w:p>
         </w:tc>
         <w:tc>
@@ -1677,7 +1675,7 @@
                 <w:szCs w:val="24"/>
                 <w:lang w:val="es-ES_tradnl"/>
               </w:rPr>
-              <w:t>visualizar diversa información sobre el rendimiento de ejércitos, jugadores y facciones, a modo de tabla y diagramas en un cuadro de mandos. Esta información deberá actualizarse en tiempo real.</w:t>
+              <w:t>visualizar diversa información sobre el rendimiento de ejércitos, jugadores y facciones, a modo de tabla y diagramas en un cuadro de mandos.</w:t>
             </w:r>
           </w:p>
         </w:tc>
@@ -1905,6 +1903,91 @@
           </w:p>
         </w:tc>
       </w:tr>
+      <w:tr>
+        <w:tc>
+          <w:tcPr>
+            <w:tcW w:w="895" w:type="dxa"/>
+            <w:shd w:val="clear" w:color="auto" w:fill="F2F2F2" w:themeFill="background1" w:themeFillShade="F2"/>
+            <w:vAlign w:val="center"/>
+          </w:tcPr>
+          <w:p>
+            <w:pPr>
+              <w:jc w:val="center"/>
+              <w:rPr>
+                <w:rFonts w:ascii="Arial Narrow" w:hAnsi="Arial Narrow"/>
+                <w:b/>
+                <w:color w:val="000000" w:themeColor="text1"/>
+                <w:sz w:val="24"/>
+                <w:szCs w:val="24"/>
+                <w:lang w:val="es-ES_tradnl"/>
+              </w:rPr>
+            </w:pPr>
+            <w:r>
+              <w:rPr>
+                <w:rFonts w:ascii="Arial Narrow" w:hAnsi="Arial Narrow"/>
+                <w:b/>
+                <w:color w:val="000000" w:themeColor="text1"/>
+                <w:sz w:val="24"/>
+                <w:szCs w:val="24"/>
+                <w:lang w:val="es-ES_tradnl"/>
+              </w:rPr>
+              <w:t>RNF02</w:t>
+            </w:r>
+          </w:p>
+        </w:tc>
+        <w:tc>
+          <w:tcPr>
+            <w:tcW w:w="1890" w:type="dxa"/>
+            <w:shd w:val="clear" w:color="auto" w:fill="FFFFFF" w:themeFill="background1"/>
+            <w:vAlign w:val="center"/>
+          </w:tcPr>
+          <w:p>
+            <w:pPr>
+              <w:jc w:val="center"/>
+              <w:rPr>
+                <w:rFonts w:ascii="Arial Narrow" w:hAnsi="Arial Narrow"/>
+                <w:sz w:val="24"/>
+                <w:szCs w:val="24"/>
+                <w:lang w:val="es-ES_tradnl"/>
+              </w:rPr>
+            </w:pPr>
+            <w:r>
+              <w:rPr>
+                <w:rFonts w:ascii="Arial Narrow" w:hAnsi="Arial Narrow"/>
+                <w:sz w:val="24"/>
+                <w:szCs w:val="24"/>
+                <w:lang w:val="es-ES_tradnl"/>
+              </w:rPr>
+              <w:t>Gráficos en tiempo real</w:t>
+            </w:r>
+          </w:p>
+        </w:tc>
+        <w:tc>
+          <w:tcPr>
+            <w:tcW w:w="6565" w:type="dxa"/>
+            <w:shd w:val="clear" w:color="auto" w:fill="FFFFFF" w:themeFill="background1"/>
+          </w:tcPr>
+          <w:p>
+            <w:pPr>
+              <w:rPr>
+                <w:rFonts w:ascii="Arial Narrow" w:hAnsi="Arial Narrow"/>
+                <w:sz w:val="24"/>
+                <w:szCs w:val="24"/>
+                <w:lang w:val="es-ES_tradnl"/>
+              </w:rPr>
+            </w:pPr>
+            <w:r>
+              <w:rPr>
+                <w:rFonts w:ascii="Arial Narrow" w:hAnsi="Arial Narrow"/>
+                <w:sz w:val="24"/>
+                <w:szCs w:val="24"/>
+                <w:lang w:val="es-ES_tradnl"/>
+              </w:rPr>
+              <w:t>La información que aparece en los gráficos debe actualizarse en tiempo real y refrescarse cuando se añada nueva información.</w:t>
+            </w:r>
+          </w:p>
+        </w:tc>
+      </w:tr>
     </w:tbl>
     <w:p>
       <w:pPr>
@@ -1926,6 +2009,7 @@
     <w:p>
       <w:pPr>
         <w:spacing w:after="240"/>
+        <w:ind w:firstLine="360"/>
         <w:rPr>
           <w:rFonts w:ascii="Arial Narrow" w:hAnsi="Arial Narrow"/>
           <w:sz w:val="24"/>
@@ -1946,9 +2030,6 @@
     <w:p>
       <w:pPr>
         <w:jc w:val="center"/>
-        <w:rPr>
-          <w:lang w:val="es-ES_tradnl"/>
-        </w:rPr>
       </w:pPr>
       <w:r>
         <w:object w:dxaOrig="13065" w:dyaOrig="10111" w14:anchorId="04242D6A">
@@ -1974,8 +2055,208 @@
           <v:shape id="_x0000_i1025" type="#_x0000_t75" style="width:468pt;height:362.05pt" o:ole="">
             <v:imagedata r:id="rId8" o:title=""/>
           </v:shape>
-          <o:OLEObject Type="Embed" ProgID="Visio.Drawing.15" ShapeID="_x0000_i1025" DrawAspect="Content" ObjectID="_1584984536" r:id="rId9"/>
+          <o:OLEObject Type="Embed" ProgID="Visio.Drawing.15" ShapeID="_x0000_i1025" DrawAspect="Content" ObjectID="_1584985791" r:id="rId9"/>
         </w:object>
+      </w:r>
+    </w:p>
+    <w:p>
+      <w:pPr>
+        <w:pStyle w:val="Heading2"/>
+        <w:spacing w:after="240"/>
+      </w:pPr>
+      <w:r>
+        <w:t>DIAGRAMA DE CASOS DE USO</w:t>
+      </w:r>
+    </w:p>
+    <w:p>
+      <w:pPr>
+        <w:spacing w:after="240"/>
+        <w:ind w:firstLine="360"/>
+        <w:rPr>
+          <w:rFonts w:ascii="Arial Narrow" w:hAnsi="Arial Narrow"/>
+          <w:sz w:val="24"/>
+          <w:szCs w:val="24"/>
+          <w:lang w:val="es-ES_tradnl"/>
+        </w:rPr>
+      </w:pPr>
+      <w:r>
+        <w:rPr>
+          <w:rFonts w:ascii="Arial Narrow" w:hAnsi="Arial Narrow"/>
+          <w:sz w:val="24"/>
+          <w:szCs w:val="24"/>
+          <w:lang w:val="es-ES_tradnl"/>
+        </w:rPr>
+        <w:t>Los casos de uso de la aplicación se recogen en siguiente diagrama:</w:t>
+      </w:r>
+    </w:p>
+    <w:p>
+      <w:pPr>
+        <w:spacing w:after="240"/>
+        <w:jc w:val="center"/>
+        <w:rPr>
+          <w:lang w:val="es-ES_tradnl"/>
+        </w:rPr>
+      </w:pPr>
+      <w:r>
+        <w:object w:dxaOrig="8971" w:dyaOrig="9960" w14:anchorId="1D3E1626">
+          <v:shape id="_x0000_i1031" type="#_x0000_t75" style="width:385.15pt;height:427.25pt" o:ole="">
+            <v:imagedata r:id="rId10" o:title=""/>
+          </v:shape>
+          <o:OLEObject Type="Embed" ProgID="Visio.Drawing.15" ShapeID="_x0000_i1031" DrawAspect="Content" ObjectID="_1584985792" r:id="rId11"/>
+        </w:object>
+      </w:r>
+    </w:p>
+    <w:p>
+      <w:pPr>
+        <w:pStyle w:val="Heading2"/>
+        <w:spacing w:after="240"/>
+      </w:pPr>
+      <w:r>
+        <w:t>RESTRICCIONES FUNCIONALES</w:t>
+      </w:r>
+    </w:p>
+    <w:p>
+      <w:pPr>
+        <w:rPr>
+          <w:rFonts w:ascii="Arial Narrow" w:hAnsi="Arial Narrow"/>
+          <w:sz w:val="24"/>
+          <w:szCs w:val="24"/>
+          <w:lang w:val="es-ES_tradnl"/>
+        </w:rPr>
+      </w:pPr>
+      <w:r>
+        <w:rPr>
+          <w:rFonts w:ascii="Arial Narrow" w:hAnsi="Arial Narrow"/>
+          <w:sz w:val="24"/>
+          <w:szCs w:val="24"/>
+          <w:lang w:val="es-ES_tradnl"/>
+        </w:rPr>
+        <w:t>Se aplican las siguientes restricciones:</w:t>
+      </w:r>
+    </w:p>
+    <w:p>
+      <w:pPr>
+        <w:pStyle w:val="ListParagraph"/>
+        <w:numPr>
+          <w:ilvl w:val="0"/>
+          <w:numId w:val="4"/>
+        </w:numPr>
+        <w:rPr>
+          <w:rFonts w:ascii="Arial Narrow" w:hAnsi="Arial Narrow"/>
+          <w:sz w:val="24"/>
+          <w:szCs w:val="24"/>
+          <w:lang w:val="es-ES_tradnl"/>
+        </w:rPr>
+      </w:pPr>
+      <w:r>
+        <w:rPr>
+          <w:rFonts w:ascii="Arial Narrow" w:hAnsi="Arial Narrow"/>
+          <w:sz w:val="24"/>
+          <w:szCs w:val="24"/>
+          <w:lang w:val="es-ES_tradnl"/>
+        </w:rPr>
+        <w:t xml:space="preserve">Borrado de información: Para no provocar borrados en cascada que causen situaciones imprevistas, como, por ejemplo, que se borre uno de los participantes en una </w:t>
+      </w:r>
+      <w:r>
+        <w:rPr>
+          <w:rFonts w:ascii="Arial Narrow" w:hAnsi="Arial Narrow"/>
+          <w:sz w:val="24"/>
+          <w:szCs w:val="24"/>
+          <w:lang w:val="es-ES_tradnl"/>
+        </w:rPr>
+        <w:t>partida,</w:t>
+      </w:r>
+      <w:r>
+        <w:rPr>
+          <w:rFonts w:ascii="Arial Narrow" w:hAnsi="Arial Narrow"/>
+          <w:sz w:val="24"/>
+          <w:szCs w:val="24"/>
+          <w:lang w:val="es-ES_tradnl"/>
+        </w:rPr>
+        <w:t xml:space="preserve"> pero no el otro</w:t>
+      </w:r>
+      <w:r>
+        <w:rPr>
+          <w:rFonts w:ascii="Arial Narrow" w:hAnsi="Arial Narrow"/>
+          <w:sz w:val="24"/>
+          <w:szCs w:val="24"/>
+          <w:lang w:val="es-ES_tradnl"/>
+        </w:rPr>
+        <w:t>. N</w:t>
+      </w:r>
+      <w:r>
+        <w:rPr>
+          <w:rFonts w:ascii="Arial Narrow" w:hAnsi="Arial Narrow"/>
+          <w:sz w:val="24"/>
+          <w:szCs w:val="24"/>
+          <w:lang w:val="es-ES_tradnl"/>
+        </w:rPr>
+        <w:t xml:space="preserve">o se permite el borrado de ejércitos ni de sus jugadores si éstos ya han participado en una partida. En todo caso, se podrá realizar un borrado lógico que no permita volver a dicho participante o ejército a </w:t>
+      </w:r>
+      <w:bookmarkStart w:id="2" w:name="_GoBack"/>
+      <w:r>
+        <w:rPr>
+          <w:rFonts w:ascii="Arial Narrow" w:hAnsi="Arial Narrow"/>
+          <w:sz w:val="24"/>
+          <w:szCs w:val="24"/>
+          <w:lang w:val="es-ES_tradnl"/>
+        </w:rPr>
+        <w:t xml:space="preserve">jugar </w:t>
+      </w:r>
+      <w:bookmarkEnd w:id="2"/>
+      <w:r>
+        <w:rPr>
+          <w:rFonts w:ascii="Arial Narrow" w:hAnsi="Arial Narrow"/>
+          <w:sz w:val="24"/>
+          <w:szCs w:val="24"/>
+          <w:lang w:val="es-ES_tradnl"/>
+        </w:rPr>
+        <w:t>una partida.</w:t>
+      </w:r>
+    </w:p>
+    <w:p>
+      <w:pPr>
+        <w:pStyle w:val="ListParagraph"/>
+        <w:numPr>
+          <w:ilvl w:val="0"/>
+          <w:numId w:val="4"/>
+        </w:numPr>
+        <w:rPr>
+          <w:rFonts w:ascii="Arial Narrow" w:hAnsi="Arial Narrow"/>
+          <w:sz w:val="24"/>
+          <w:szCs w:val="24"/>
+          <w:lang w:val="es-ES_tradnl"/>
+        </w:rPr>
+      </w:pPr>
+      <w:r>
+        <w:rPr>
+          <w:rFonts w:ascii="Arial Narrow" w:hAnsi="Arial Narrow"/>
+          <w:sz w:val="24"/>
+          <w:szCs w:val="24"/>
+          <w:lang w:val="es-ES_tradnl"/>
+        </w:rPr>
+        <w:t>Modificación de información: No se permitirá modificar la facción o la estrategia de un ejército. Si un jugador desea cambiar estos valores en mitad del campeonato, se deberá registrar un ejército nuevo.</w:t>
+      </w:r>
+    </w:p>
+    <w:p>
+      <w:pPr>
+        <w:pStyle w:val="ListParagraph"/>
+        <w:numPr>
+          <w:ilvl w:val="0"/>
+          <w:numId w:val="4"/>
+        </w:numPr>
+        <w:rPr>
+          <w:lang w:val="es-ES_tradnl"/>
+        </w:rPr>
+      </w:pPr>
+      <w:r>
+        <w:rPr>
+          <w:rFonts w:ascii="Arial Narrow" w:hAnsi="Arial Narrow"/>
+          <w:sz w:val="24"/>
+          <w:szCs w:val="24"/>
+          <w:lang w:val="es-ES_tradnl"/>
+        </w:rPr>
+        <w:t>Asignación de puntos a jugadores: Los puntos se asignarán automáticamente al registrar partidas donde participen. No se podrán modificar directamente.</w:t>
       </w:r>
     </w:p>
     <w:p>
@@ -2086,7 +2367,7 @@
       </w:pPr>
     </w:p>
     <w:sectPr>
-      <w:footerReference w:type="default" r:id="rId10"/>
+      <w:footerReference w:type="default" r:id="rId12"/>
       <w:pgSz w:w="12240" w:h="15840"/>
       <w:pgMar w:top="1440" w:right="1440" w:bottom="1440" w:left="1440" w:header="720" w:footer="720" w:gutter="0"/>
       <w:cols w:space="720"/>
@@ -2759,6 +3040,119 @@
       </w:rPr>
     </w:lvl>
   </w:abstractNum>
+  <w:abstractNum w:abstractNumId="3" w15:restartNumberingAfterBreak="0">
+    <w:nsid w:val="40AB190B"/>
+    <w:multiLevelType w:val="hybridMultilevel"/>
+    <w:tmpl w:val="C6786936"/>
+    <w:lvl w:ilvl="0" w:tplc="04090001">
+      <w:start w:val="1"/>
+      <w:numFmt w:val="bullet"/>
+      <w:lvlText w:val=""/>
+      <w:lvlJc w:val="left"/>
+      <w:pPr>
+        <w:ind w:left="720" w:hanging="360"/>
+      </w:pPr>
+      <w:rPr>
+        <w:rFonts w:ascii="Symbol" w:hAnsi="Symbol" w:hint="default"/>
+      </w:rPr>
+    </w:lvl>
+    <w:lvl w:ilvl="1" w:tplc="04090003" w:tentative="1">
+      <w:start w:val="1"/>
+      <w:numFmt w:val="bullet"/>
+      <w:lvlText w:val="o"/>
+      <w:lvlJc w:val="left"/>
+      <w:pPr>
+        <w:ind w:left="1440" w:hanging="360"/>
+      </w:pPr>
+      <w:rPr>
+        <w:rFonts w:ascii="Courier New" w:hAnsi="Courier New" w:cs="Courier New" w:hint="default"/>
+      </w:rPr>
+    </w:lvl>
+    <w:lvl w:ilvl="2" w:tplc="04090005" w:tentative="1">
+      <w:start w:val="1"/>
+      <w:numFmt w:val="bullet"/>
+      <w:lvlText w:val=""/>
+      <w:lvlJc w:val="left"/>
+      <w:pPr>
+        <w:ind w:left="2160" w:hanging="360"/>
+      </w:pPr>
+      <w:rPr>
+        <w:rFonts w:ascii="Wingdings" w:hAnsi="Wingdings" w:hint="default"/>
+      </w:rPr>
+    </w:lvl>
+    <w:lvl w:ilvl="3" w:tplc="04090001" w:tentative="1">
+      <w:start w:val="1"/>
+      <w:numFmt w:val="bullet"/>
+      <w:lvlText w:val=""/>
+      <w:lvlJc w:val="left"/>
+      <w:pPr>
+        <w:ind w:left="2880" w:hanging="360"/>
+      </w:pPr>
+      <w:rPr>
+        <w:rFonts w:ascii="Symbol" w:hAnsi="Symbol" w:hint="default"/>
+      </w:rPr>
+    </w:lvl>
+    <w:lvl w:ilvl="4" w:tplc="04090003" w:tentative="1">
+      <w:start w:val="1"/>
+      <w:numFmt w:val="bullet"/>
+      <w:lvlText w:val="o"/>
+      <w:lvlJc w:val="left"/>
+      <w:pPr>
+        <w:ind w:left="3600" w:hanging="360"/>
+      </w:pPr>
+      <w:rPr>
+        <w:rFonts w:ascii="Courier New" w:hAnsi="Courier New" w:cs="Courier New" w:hint="default"/>
+      </w:rPr>
+    </w:lvl>
+    <w:lvl w:ilvl="5" w:tplc="04090005" w:tentative="1">
+      <w:start w:val="1"/>
+      <w:numFmt w:val="bullet"/>
+      <w:lvlText w:val=""/>
+      <w:lvlJc w:val="left"/>
+      <w:pPr>
+        <w:ind w:left="4320" w:hanging="360"/>
+      </w:pPr>
+      <w:rPr>
+        <w:rFonts w:ascii="Wingdings" w:hAnsi="Wingdings" w:hint="default"/>
+      </w:rPr>
+    </w:lvl>
+    <w:lvl w:ilvl="6" w:tplc="04090001" w:tentative="1">
+      <w:start w:val="1"/>
+      <w:numFmt w:val="bullet"/>
+      <w:lvlText w:val=""/>
+      <w:lvlJc w:val="left"/>
+      <w:pPr>
+        <w:ind w:left="5040" w:hanging="360"/>
+      </w:pPr>
+      <w:rPr>
+        <w:rFonts w:ascii="Symbol" w:hAnsi="Symbol" w:hint="default"/>
+      </w:rPr>
+    </w:lvl>
+    <w:lvl w:ilvl="7" w:tplc="04090003" w:tentative="1">
+      <w:start w:val="1"/>
+      <w:numFmt w:val="bullet"/>
+      <w:lvlText w:val="o"/>
+      <w:lvlJc w:val="left"/>
+      <w:pPr>
+        <w:ind w:left="5760" w:hanging="360"/>
+      </w:pPr>
+      <w:rPr>
+        <w:rFonts w:ascii="Courier New" w:hAnsi="Courier New" w:cs="Courier New" w:hint="default"/>
+      </w:rPr>
+    </w:lvl>
+    <w:lvl w:ilvl="8" w:tplc="04090005" w:tentative="1">
+      <w:start w:val="1"/>
+      <w:numFmt w:val="bullet"/>
+      <w:lvlText w:val=""/>
+      <w:lvlJc w:val="left"/>
+      <w:pPr>
+        <w:ind w:left="6480" w:hanging="360"/>
+      </w:pPr>
+      <w:rPr>
+        <w:rFonts w:ascii="Wingdings" w:hAnsi="Wingdings" w:hint="default"/>
+      </w:rPr>
+    </w:lvl>
+  </w:abstractNum>
   <w:num w:numId="1">
     <w:abstractNumId w:val="1"/>
   </w:num>
@@ -2767,6 +3161,9 @@
   </w:num>
   <w:num w:numId="3">
     <w:abstractNumId w:val="0"/>
+  </w:num>
+  <w:num w:numId="4">
+    <w:abstractNumId w:val="3"/>
   </w:num>
 </w:numbering>
 </file>
@@ -3733,7 +4130,7 @@
 </file>
 
 <file path=customXml/itemProps1.xml><?xml version="1.0" encoding="utf-8"?>
-<ds:datastoreItem xmlns:ds="http://schemas.openxmlformats.org/officeDocument/2006/customXml" ds:itemID="{0EE43982-7EF7-44BE-97EC-83A7D3694534}">
+<ds:datastoreItem xmlns:ds="http://schemas.openxmlformats.org/officeDocument/2006/customXml" ds:itemID="{D581E517-63CE-47DA-99FF-2792D56DB0FF}">
   <ds:schemaRefs>
     <ds:schemaRef ds:uri="http://schemas.openxmlformats.org/officeDocument/2006/bibliography"/>
   </ds:schemaRefs>

</xml_diff>

<commit_message>
arreglado el analisis para que contemple el login
</commit_message>
<xml_diff>
--- a/Documentacion/Documentacion.docx
+++ b/Documentacion/Documentacion.docx
@@ -4,6 +4,12 @@
   <w:body>
     <w:sdt>
       <w:sdtPr>
+        <w:rPr>
+          <w:rFonts w:asciiTheme="minorHAnsi" w:eastAsiaTheme="minorHAnsi" w:hAnsiTheme="minorHAnsi" w:cstheme="minorBidi"/>
+          <w:color w:val="auto"/>
+          <w:sz w:val="22"/>
+          <w:szCs w:val="22"/>
+        </w:rPr>
         <w:id w:val="-1438437085"/>
         <w:docPartObj>
           <w:docPartGallery w:val="Table of Contents"/>
@@ -12,17 +18,12 @@
       </w:sdtPr>
       <w:sdtEndPr>
         <w:rPr>
-          <w:rFonts w:asciiTheme="minorHAnsi" w:eastAsiaTheme="minorHAnsi" w:hAnsiTheme="minorHAnsi" w:cstheme="minorBidi"/>
           <w:b/>
           <w:bCs/>
           <w:noProof/>
-          <w:color w:val="auto"/>
-          <w:sz w:val="22"/>
-          <w:szCs w:val="22"/>
         </w:rPr>
       </w:sdtEndPr>
       <w:sdtContent>
-        <w:bookmarkStart w:id="0" w:name="_GoBack" w:displacedByCustomXml="prev"/>
         <w:p>
           <w:pPr>
             <w:pStyle w:val="TOCHeading"/>
@@ -42,7 +43,6 @@
           </w:r>
           <w:proofErr w:type="spellEnd"/>
         </w:p>
-        <w:bookmarkEnd w:id="0"/>
         <w:p>
           <w:pPr>
             <w:pStyle w:val="TOC1"/>
@@ -1798,11 +1798,11 @@
         </w:numPr>
         <w:spacing w:after="240"/>
       </w:pPr>
-      <w:bookmarkStart w:id="1" w:name="_Toc511244028"/>
+      <w:bookmarkStart w:id="0" w:name="_Toc511244028"/>
       <w:r>
         <w:t>ANÁLISIS: DESCRIPCIÓN DEL PROBLEMA A RESOLVER</w:t>
       </w:r>
-      <w:bookmarkEnd w:id="1"/>
+      <w:bookmarkEnd w:id="0"/>
     </w:p>
     <w:p>
       <w:pPr>
@@ -1960,7 +1960,7 @@
           <w:szCs w:val="24"/>
           <w:lang w:val="es-ES_tradnl"/>
         </w:rPr>
-        <w:t xml:space="preserve"> a largo plazo, como una liga de fútbol. Para ello, será necesario gestionar los participantes, así como los respectivos ejércitos con los que participan. Según el trasfondo de W40k, cada ejército pertenece a una facción, y emplean estrategias distintas: por ejemplo, un ejercito puede optar por una estrategia agresiva centrada en el com</w:t>
+        <w:t xml:space="preserve"> a largo plazo, como una liga de fútbol. Para ello</w:t>
       </w:r>
       <w:r>
         <w:rPr>
@@ -1969,7 +1969,7 @@
           <w:szCs w:val="24"/>
           <w:lang w:val="es-ES_tradnl"/>
         </w:rPr>
-        <w:t>b</w:t>
+        <w:t>, los jugadores podrán darse de alta y gestionar los ejércitos con los que van a participar.</w:t>
       </w:r>
       <w:r>
         <w:rPr>
@@ -1978,7 +1978,7 @@
           <w:szCs w:val="24"/>
           <w:lang w:val="es-ES_tradnl"/>
         </w:rPr>
-        <w:t xml:space="preserve">ate cuerpo a cuerpo mientras que otro puede optar por otra estrategia estática y defensiva con </w:t>
+        <w:t xml:space="preserve"> Según el trasfondo de W40k, cada ejército pertenece a una facción, y emplean estrategias distintas: por ejemplo, un ejercito puede optar por una estrategia agresiva centrada en el com</w:t>
       </w:r>
       <w:r>
         <w:rPr>
@@ -1987,7 +1987,7 @@
           <w:szCs w:val="24"/>
           <w:lang w:val="es-ES_tradnl"/>
         </w:rPr>
-        <w:t>armas a distancia.</w:t>
+        <w:t>b</w:t>
       </w:r>
       <w:r>
         <w:rPr>
@@ -1996,6 +1996,24 @@
           <w:szCs w:val="24"/>
           <w:lang w:val="es-ES_tradnl"/>
         </w:rPr>
+        <w:t xml:space="preserve">ate cuerpo a cuerpo mientras que otro puede optar por otra estrategia estática y defensiva con </w:t>
+      </w:r>
+      <w:r>
+        <w:rPr>
+          <w:rFonts w:ascii="Arial Narrow" w:hAnsi="Arial Narrow"/>
+          <w:sz w:val="24"/>
+          <w:szCs w:val="24"/>
+          <w:lang w:val="es-ES_tradnl"/>
+        </w:rPr>
+        <w:t>armas a distancia.</w:t>
+      </w:r>
+      <w:r>
+        <w:rPr>
+          <w:rFonts w:ascii="Arial Narrow" w:hAnsi="Arial Narrow"/>
+          <w:sz w:val="24"/>
+          <w:szCs w:val="24"/>
+          <w:lang w:val="es-ES_tradnl"/>
+        </w:rPr>
         <w:t xml:space="preserve"> </w:t>
       </w:r>
     </w:p>
@@ -2029,7 +2047,7 @@
           <w:szCs w:val="24"/>
           <w:lang w:val="es-ES_tradnl"/>
         </w:rPr>
-        <w:t>De este modo, será esencial recoger las partidas jugadas y quién fue el vencedor y el derrotado, y así poder extraer información en tiempo real del rendimiento de jugadores, ejércitos y facciones</w:t>
+        <w:t xml:space="preserve">De este modo, </w:t>
       </w:r>
       <w:r>
         <w:rPr>
@@ -2038,7 +2056,7 @@
           <w:szCs w:val="24"/>
           <w:lang w:val="es-ES_tradnl"/>
         </w:rPr>
-        <w:t>, y mostrarla de manera gráfica a los administradores del campeonato</w:t>
+        <w:t>el sistema deberá</w:t>
       </w:r>
       <w:r>
         <w:rPr>
@@ -2047,7 +2065,52 @@
           <w:szCs w:val="24"/>
           <w:lang w:val="es-ES_tradnl"/>
         </w:rPr>
+        <w:t xml:space="preserve"> recoger</w:t>
+      </w:r>
+      <w:r>
+        <w:rPr>
+          <w:rFonts w:ascii="Arial Narrow" w:hAnsi="Arial Narrow"/>
+          <w:sz w:val="24"/>
+          <w:szCs w:val="24"/>
+          <w:lang w:val="es-ES_tradnl"/>
+        </w:rPr>
+        <w:t xml:space="preserve"> información sobre</w:t>
+      </w:r>
+      <w:r>
+        <w:rPr>
+          <w:rFonts w:ascii="Arial Narrow" w:hAnsi="Arial Narrow"/>
+          <w:sz w:val="24"/>
+          <w:szCs w:val="24"/>
+          <w:lang w:val="es-ES_tradnl"/>
+        </w:rPr>
+        <w:t xml:space="preserve"> las partidas jugadas y quién fue el vencedor y el derrotado, y así poder extraer información en tiempo real del rendimiento de jugadores, ejércitos y facciones</w:t>
+      </w:r>
+      <w:r>
+        <w:rPr>
+          <w:rFonts w:ascii="Arial Narrow" w:hAnsi="Arial Narrow"/>
+          <w:sz w:val="24"/>
+          <w:szCs w:val="24"/>
+          <w:lang w:val="es-ES_tradnl"/>
+        </w:rPr>
+        <w:t>, y mostrarla de manera gráfica a los administradores del campeonato</w:t>
+      </w:r>
+      <w:r>
+        <w:rPr>
+          <w:rFonts w:ascii="Arial Narrow" w:hAnsi="Arial Narrow"/>
+          <w:sz w:val="24"/>
+          <w:szCs w:val="24"/>
+          <w:lang w:val="es-ES_tradnl"/>
+        </w:rPr>
         <w:t xml:space="preserve"> en un cuadro de mando.</w:t>
+      </w:r>
+      <w:r>
+        <w:rPr>
+          <w:rFonts w:ascii="Arial Narrow" w:hAnsi="Arial Narrow"/>
+          <w:sz w:val="24"/>
+          <w:szCs w:val="24"/>
+          <w:lang w:val="es-ES_tradnl"/>
+        </w:rPr>
+        <w:t xml:space="preserve"> No se contempla la gestión de los administradores, que ya estarán dados de alta en el sistema al inicio del campeonato, y sus datos no serán modificados.</w:t>
       </w:r>
     </w:p>
     <w:p>
@@ -2059,23 +2122,23 @@
         </w:numPr>
         <w:spacing w:after="240"/>
       </w:pPr>
-      <w:bookmarkStart w:id="2" w:name="_Toc511244029"/>
+      <w:bookmarkStart w:id="1" w:name="_Toc511244029"/>
       <w:r>
         <w:lastRenderedPageBreak/>
         <w:t>REQUERIMIENTOS</w:t>
       </w:r>
-      <w:bookmarkEnd w:id="2"/>
+      <w:bookmarkEnd w:id="1"/>
     </w:p>
     <w:p>
       <w:pPr>
         <w:pStyle w:val="Heading2"/>
         <w:spacing w:after="240"/>
       </w:pPr>
-      <w:bookmarkStart w:id="3" w:name="_Toc511244030"/>
+      <w:bookmarkStart w:id="2" w:name="_Toc511244030"/>
       <w:r>
         <w:t>REQUISITOS FUNCIONALES</w:t>
       </w:r>
-      <w:bookmarkEnd w:id="3"/>
+      <w:bookmarkEnd w:id="2"/>
     </w:p>
     <w:tbl>
       <w:tblPr>
@@ -2205,18 +2268,7 @@
                 <w:szCs w:val="24"/>
                 <w:lang w:val="es-ES_tradnl"/>
               </w:rPr>
-              <w:t>RF0</w:t>
-            </w:r>
-            <w:r>
-              <w:rPr>
-                <w:rFonts w:ascii="Arial Narrow" w:hAnsi="Arial Narrow"/>
-                <w:b/>
-                <w:color w:val="000000" w:themeColor="text1"/>
-                <w:sz w:val="24"/>
-                <w:szCs w:val="24"/>
-                <w:lang w:val="es-ES_tradnl"/>
-              </w:rPr>
-              <w:t>1</w:t>
+              <w:t>RF01</w:t>
             </w:r>
           </w:p>
         </w:tc>
@@ -2236,24 +2288,17 @@
                 <w:lang w:val="es-ES_tradnl"/>
               </w:rPr>
             </w:pPr>
-            <w:r>
-              <w:rPr>
-                <w:rFonts w:ascii="Arial Narrow" w:hAnsi="Arial Narrow"/>
-                <w:sz w:val="24"/>
-                <w:szCs w:val="24"/>
-                <w:lang w:val="es-ES_tradnl"/>
-              </w:rPr>
-              <w:t xml:space="preserve">Gestión de </w:t>
-            </w:r>
-            <w:r>
-              <w:rPr>
-                <w:rFonts w:ascii="Arial Narrow" w:hAnsi="Arial Narrow"/>
-                <w:sz w:val="24"/>
-                <w:szCs w:val="24"/>
-                <w:lang w:val="es-ES_tradnl"/>
-              </w:rPr>
-              <w:t>jugadores</w:t>
-            </w:r>
+            <w:proofErr w:type="spellStart"/>
+            <w:r>
+              <w:rPr>
+                <w:rFonts w:ascii="Arial Narrow" w:hAnsi="Arial Narrow"/>
+                <w:sz w:val="24"/>
+                <w:szCs w:val="24"/>
+                <w:lang w:val="es-ES_tradnl"/>
+              </w:rPr>
+              <w:t>Login</w:t>
+            </w:r>
+            <w:proofErr w:type="spellEnd"/>
           </w:p>
         </w:tc>
         <w:tc>
@@ -2277,52 +2322,36 @@
                 <w:szCs w:val="24"/>
                 <w:lang w:val="es-ES_tradnl"/>
               </w:rPr>
-              <w:t xml:space="preserve">El sistema permite gestionar los </w:t>
-            </w:r>
-            <w:r>
-              <w:rPr>
-                <w:rFonts w:ascii="Arial Narrow" w:hAnsi="Arial Narrow"/>
-                <w:sz w:val="24"/>
-                <w:szCs w:val="24"/>
-                <w:lang w:val="es-ES_tradnl"/>
-              </w:rPr>
-              <w:t>jugadores</w:t>
-            </w:r>
-            <w:r>
-              <w:rPr>
-                <w:rFonts w:ascii="Arial Narrow" w:hAnsi="Arial Narrow"/>
-                <w:sz w:val="24"/>
-                <w:szCs w:val="24"/>
-                <w:lang w:val="es-ES_tradnl"/>
-              </w:rPr>
-              <w:t xml:space="preserve"> de</w:t>
-            </w:r>
-            <w:r>
-              <w:rPr>
-                <w:rFonts w:ascii="Arial Narrow" w:hAnsi="Arial Narrow"/>
-                <w:sz w:val="24"/>
-                <w:szCs w:val="24"/>
-                <w:lang w:val="es-ES_tradnl"/>
-              </w:rPr>
-              <w:t>l campeonato.</w:t>
-            </w:r>
-            <w:r>
-              <w:rPr>
-                <w:rFonts w:ascii="Arial Narrow" w:hAnsi="Arial Narrow"/>
-                <w:sz w:val="24"/>
-                <w:szCs w:val="24"/>
-                <w:lang w:val="es-ES_tradnl"/>
-              </w:rPr>
-              <w:t xml:space="preserve"> El administrador podrá darlos de alta y </w:t>
-            </w:r>
-            <w:r>
-              <w:rPr>
-                <w:rFonts w:ascii="Arial Narrow" w:hAnsi="Arial Narrow"/>
-                <w:sz w:val="24"/>
-                <w:szCs w:val="24"/>
-                <w:lang w:val="es-ES_tradnl"/>
-              </w:rPr>
-              <w:t>modificar sus datos.</w:t>
+              <w:t xml:space="preserve">El sistema permitirá </w:t>
+            </w:r>
+            <w:r>
+              <w:rPr>
+                <w:rFonts w:ascii="Arial Narrow" w:hAnsi="Arial Narrow"/>
+                <w:sz w:val="24"/>
+                <w:szCs w:val="24"/>
+                <w:lang w:val="es-ES_tradnl"/>
+              </w:rPr>
+              <w:t xml:space="preserve">a los usuarios </w:t>
+            </w:r>
+            <w:proofErr w:type="spellStart"/>
+            <w:r>
+              <w:rPr>
+                <w:rFonts w:ascii="Arial Narrow" w:hAnsi="Arial Narrow"/>
+                <w:sz w:val="24"/>
+                <w:szCs w:val="24"/>
+                <w:lang w:val="es-ES_tradnl"/>
+              </w:rPr>
+              <w:t>loguearse</w:t>
+            </w:r>
+            <w:proofErr w:type="spellEnd"/>
+            <w:r>
+              <w:rPr>
+                <w:rFonts w:ascii="Arial Narrow" w:hAnsi="Arial Narrow"/>
+                <w:sz w:val="24"/>
+                <w:szCs w:val="24"/>
+                <w:lang w:val="es-ES_tradnl"/>
+              </w:rPr>
+              <w:t xml:space="preserve"> para acceder a su espacio personalizado, y, a los administradores, acceder a funcionalidades avanzadas.</w:t>
             </w:r>
           </w:p>
         </w:tc>
@@ -2373,6 +2402,7 @@
         <w:tc>
           <w:tcPr>
             <w:tcW w:w="1890" w:type="dxa"/>
+            <w:shd w:val="clear" w:color="auto" w:fill="FFFFFF" w:themeFill="background1"/>
             <w:vAlign w:val="center"/>
           </w:tcPr>
           <w:p>
@@ -2392,22 +2422,14 @@
                 <w:szCs w:val="24"/>
                 <w:lang w:val="es-ES_tradnl"/>
               </w:rPr>
-              <w:t xml:space="preserve">Gestión de </w:t>
-            </w:r>
-            <w:r>
-              <w:rPr>
-                <w:rFonts w:ascii="Arial Narrow" w:hAnsi="Arial Narrow"/>
-                <w:sz w:val="24"/>
-                <w:szCs w:val="24"/>
-                <w:lang w:val="es-ES_tradnl"/>
-              </w:rPr>
-              <w:t>ejércitos</w:t>
+              <w:t>Gestión de jugadores</w:t>
             </w:r>
           </w:p>
         </w:tc>
         <w:tc>
           <w:tcPr>
             <w:tcW w:w="6565" w:type="dxa"/>
+            <w:shd w:val="clear" w:color="auto" w:fill="FFFFFF" w:themeFill="background1"/>
           </w:tcPr>
           <w:p>
             <w:pPr>
@@ -2425,34 +2447,16 @@
                 <w:szCs w:val="24"/>
                 <w:lang w:val="es-ES_tradnl"/>
               </w:rPr>
-              <w:t xml:space="preserve">El sistema permite gestionar los </w:t>
-            </w:r>
-            <w:r>
-              <w:rPr>
-                <w:rFonts w:ascii="Arial Narrow" w:hAnsi="Arial Narrow"/>
-                <w:sz w:val="24"/>
-                <w:szCs w:val="24"/>
-                <w:lang w:val="es-ES_tradnl"/>
-              </w:rPr>
-              <w:t>ejércitos</w:t>
-            </w:r>
-            <w:r>
-              <w:rPr>
-                <w:rFonts w:ascii="Arial Narrow" w:hAnsi="Arial Narrow"/>
-                <w:sz w:val="24"/>
-                <w:szCs w:val="24"/>
-                <w:lang w:val="es-ES_tradnl"/>
-              </w:rPr>
-              <w:t xml:space="preserve"> de la universidad. El administrador podrá darlos de alta y </w:t>
-            </w:r>
-            <w:r>
-              <w:rPr>
-                <w:rFonts w:ascii="Arial Narrow" w:hAnsi="Arial Narrow"/>
-                <w:sz w:val="24"/>
-                <w:szCs w:val="24"/>
-                <w:lang w:val="es-ES_tradnl"/>
-              </w:rPr>
-              <w:t>modificar sus datos.</w:t>
+              <w:t xml:space="preserve">El sistema permite gestionar los jugadores del campeonato. </w:t>
+            </w:r>
+            <w:r>
+              <w:rPr>
+                <w:rFonts w:ascii="Arial Narrow" w:hAnsi="Arial Narrow"/>
+                <w:sz w:val="24"/>
+                <w:szCs w:val="24"/>
+                <w:lang w:val="es-ES_tradnl"/>
+              </w:rPr>
+              <w:t>Los jugadores podrán darse de alta y gestionar sus datos.</w:t>
             </w:r>
           </w:p>
         </w:tc>
@@ -2522,16 +2526,7 @@
                 <w:szCs w:val="24"/>
                 <w:lang w:val="es-ES_tradnl"/>
               </w:rPr>
-              <w:t xml:space="preserve">Gestión de </w:t>
-            </w:r>
-            <w:r>
-              <w:rPr>
-                <w:rFonts w:ascii="Arial Narrow" w:hAnsi="Arial Narrow"/>
-                <w:sz w:val="24"/>
-                <w:szCs w:val="24"/>
-                <w:lang w:val="es-ES_tradnl"/>
-              </w:rPr>
-              <w:t>partidas</w:t>
+              <w:t>Gestión de ejércitos</w:t>
             </w:r>
           </w:p>
         </w:tc>
@@ -2555,16 +2550,16 @@
                 <w:szCs w:val="24"/>
                 <w:lang w:val="es-ES_tradnl"/>
               </w:rPr>
-              <w:t xml:space="preserve">El administrador podrá </w:t>
-            </w:r>
-            <w:r>
-              <w:rPr>
-                <w:rFonts w:ascii="Arial Narrow" w:hAnsi="Arial Narrow"/>
-                <w:sz w:val="24"/>
-                <w:szCs w:val="24"/>
-                <w:lang w:val="es-ES_tradnl"/>
-              </w:rPr>
-              <w:t>registrar el resultado de una partida, y se guardarán todos los datos referentes a ella.</w:t>
+              <w:t>El sistema permite gestionar los ejércitos de</w:t>
+            </w:r>
+            <w:r>
+              <w:rPr>
+                <w:rFonts w:ascii="Arial Narrow" w:hAnsi="Arial Narrow"/>
+                <w:sz w:val="24"/>
+                <w:szCs w:val="24"/>
+                <w:lang w:val="es-ES_tradnl"/>
+              </w:rPr>
+              <w:t>l campeonato. Los jugadores podrán registrar nuevos ejércitos con los que participar y consultar el rendimiento de sus ejércitos.</w:t>
             </w:r>
           </w:p>
         </w:tc>
@@ -2634,7 +2629,7 @@
                 <w:szCs w:val="24"/>
                 <w:lang w:val="es-ES_tradnl"/>
               </w:rPr>
-              <w:t>Visualización de rankings</w:t>
+              <w:t>Gestión de partidas</w:t>
             </w:r>
           </w:p>
         </w:tc>
@@ -2658,16 +2653,101 @@
                 <w:szCs w:val="24"/>
                 <w:lang w:val="es-ES_tradnl"/>
               </w:rPr>
-              <w:t xml:space="preserve">El administrador podrá </w:t>
-            </w:r>
-            <w:r>
-              <w:rPr>
-                <w:rFonts w:ascii="Arial Narrow" w:hAnsi="Arial Narrow"/>
-                <w:sz w:val="24"/>
-                <w:szCs w:val="24"/>
-                <w:lang w:val="es-ES_tradnl"/>
-              </w:rPr>
-              <w:t>visualizar diversa información sobre el rendimiento de ejércitos, jugadores y facciones, a modo de tabla y diagramas en un cuadro de mandos.</w:t>
+              <w:t>El administrador podrá registrar el resultado de una partida, y se guardarán todos los datos referentes a ella.</w:t>
+            </w:r>
+          </w:p>
+        </w:tc>
+      </w:tr>
+      <w:tr>
+        <w:tc>
+          <w:tcPr>
+            <w:tcW w:w="895" w:type="dxa"/>
+            <w:shd w:val="clear" w:color="auto" w:fill="F2F2F2" w:themeFill="background1" w:themeFillShade="F2"/>
+            <w:vAlign w:val="center"/>
+          </w:tcPr>
+          <w:p>
+            <w:pPr>
+              <w:jc w:val="center"/>
+              <w:rPr>
+                <w:rFonts w:ascii="Arial Narrow" w:hAnsi="Arial Narrow"/>
+                <w:b/>
+                <w:color w:val="000000" w:themeColor="text1"/>
+                <w:sz w:val="24"/>
+                <w:szCs w:val="24"/>
+                <w:lang w:val="es-ES_tradnl"/>
+              </w:rPr>
+            </w:pPr>
+            <w:r>
+              <w:rPr>
+                <w:rFonts w:ascii="Arial Narrow" w:hAnsi="Arial Narrow"/>
+                <w:b/>
+                <w:color w:val="000000" w:themeColor="text1"/>
+                <w:sz w:val="24"/>
+                <w:szCs w:val="24"/>
+                <w:lang w:val="es-ES_tradnl"/>
+              </w:rPr>
+              <w:t>RF0</w:t>
+            </w:r>
+            <w:r>
+              <w:rPr>
+                <w:rFonts w:ascii="Arial Narrow" w:hAnsi="Arial Narrow"/>
+                <w:b/>
+                <w:color w:val="000000" w:themeColor="text1"/>
+                <w:sz w:val="24"/>
+                <w:szCs w:val="24"/>
+                <w:lang w:val="es-ES_tradnl"/>
+              </w:rPr>
+              <w:t>5</w:t>
+            </w:r>
+          </w:p>
+        </w:tc>
+        <w:tc>
+          <w:tcPr>
+            <w:tcW w:w="1890" w:type="dxa"/>
+            <w:vAlign w:val="center"/>
+          </w:tcPr>
+          <w:p>
+            <w:pPr>
+              <w:jc w:val="center"/>
+              <w:rPr>
+                <w:rFonts w:ascii="Arial Narrow" w:hAnsi="Arial Narrow"/>
+                <w:sz w:val="24"/>
+                <w:szCs w:val="24"/>
+                <w:lang w:val="es-ES_tradnl"/>
+              </w:rPr>
+            </w:pPr>
+            <w:r>
+              <w:rPr>
+                <w:rFonts w:ascii="Arial Narrow" w:hAnsi="Arial Narrow"/>
+                <w:sz w:val="24"/>
+                <w:szCs w:val="24"/>
+                <w:lang w:val="es-ES_tradnl"/>
+              </w:rPr>
+              <w:t>Visualización de rankings</w:t>
+            </w:r>
+          </w:p>
+        </w:tc>
+        <w:tc>
+          <w:tcPr>
+            <w:tcW w:w="6565" w:type="dxa"/>
+          </w:tcPr>
+          <w:p>
+            <w:pPr>
+              <w:rPr>
+                <w:rFonts w:ascii="Arial Narrow" w:hAnsi="Arial Narrow"/>
+                <w:sz w:val="24"/>
+                <w:szCs w:val="24"/>
+                <w:lang w:val="es-ES_tradnl"/>
+              </w:rPr>
+            </w:pPr>
+            <w:r>
+              <w:rPr>
+                <w:rFonts w:ascii="Arial Narrow" w:hAnsi="Arial Narrow"/>
+                <w:sz w:val="24"/>
+                <w:szCs w:val="24"/>
+                <w:lang w:val="es-ES_tradnl"/>
+              </w:rPr>
+              <w:t>El administrador podrá visualizar diversa información sobre el rendimiento de ejércitos, jugadores y facciones, a modo de tabla y diagramas en un cuadro de mandos.</w:t>
             </w:r>
           </w:p>
         </w:tc>
@@ -2686,11 +2766,11 @@
       <w:pPr>
         <w:pStyle w:val="Heading2"/>
       </w:pPr>
-      <w:bookmarkStart w:id="4" w:name="_Toc511244031"/>
+      <w:bookmarkStart w:id="3" w:name="_Toc511244031"/>
       <w:r>
         <w:t>REQUISITOS NO FUNCIONALES</w:t>
       </w:r>
-      <w:bookmarkEnd w:id="4"/>
+      <w:bookmarkEnd w:id="3"/>
     </w:p>
     <w:p>
       <w:pPr>
@@ -2999,11 +3079,11 @@
         <w:pStyle w:val="Heading2"/>
         <w:spacing w:after="240"/>
       </w:pPr>
-      <w:bookmarkStart w:id="5" w:name="_Toc511244032"/>
+      <w:bookmarkStart w:id="4" w:name="_Toc511244032"/>
       <w:r>
         <w:t>MODELO DE DATOS</w:t>
       </w:r>
-      <w:bookmarkEnd w:id="5"/>
+      <w:bookmarkEnd w:id="4"/>
     </w:p>
     <w:p>
       <w:pPr>
@@ -3034,10 +3114,7 @@
         </w:rPr>
       </w:pPr>
       <w:r>
-        <w:rPr>
-          <w:rFonts w:ascii="Arial Narrow" w:hAnsi="Arial Narrow"/>
-        </w:rPr>
-        <w:object w:dxaOrig="13065" w:dyaOrig="10111" w14:anchorId="04242D6A">
+        <w:object w:dxaOrig="11251" w:dyaOrig="9721" w14:anchorId="07AB8883">
           <v:shapetype id="_x0000_t75" coordsize="21600,21600" o:spt="75" o:preferrelative="t" path="m@4@5l@4@11@9@11@9@5xe" filled="f" stroked="f">
             <v:stroke joinstyle="miter"/>
             <v:formulas>
@@ -3057,28 +3134,86 @@
             <v:path o:extrusionok="f" gradientshapeok="t" o:connecttype="rect"/>
             <o:lock v:ext="edit" aspectratio="t"/>
           </v:shapetype>
-          <v:shape id="_x0000_i1025" type="#_x0000_t75" style="width:468pt;height:362.05pt" o:ole="">
+          <v:shape id="_x0000_i1038" type="#_x0000_t75" style="width:467.7pt;height:403.8pt" o:ole="">
             <v:imagedata r:id="rId8" o:title=""/>
           </v:shape>
-          <o:OLEObject Type="Embed" ProgID="Visio.Drawing.15" ShapeID="_x0000_i1025" DrawAspect="Content" ObjectID="_1584985918" r:id="rId9"/>
+          <o:OLEObject Type="Embed" ProgID="Visio.Drawing.15" ShapeID="_x0000_i1038" DrawAspect="Content" ObjectID="_1585294721" r:id="rId9"/>
         </w:object>
       </w:r>
     </w:p>
     <w:p>
       <w:pPr>
+        <w:jc w:val="center"/>
+        <w:rPr>
+          <w:rFonts w:ascii="Arial Narrow" w:hAnsi="Arial Narrow"/>
+        </w:rPr>
+      </w:pPr>
+    </w:p>
+    <w:p>
+      <w:pPr>
         <w:pStyle w:val="Heading2"/>
         <w:spacing w:after="240"/>
       </w:pPr>
-      <w:bookmarkStart w:id="6" w:name="_Toc511244033"/>
+      <w:bookmarkStart w:id="5" w:name="_Toc511244033"/>
       <w:r>
         <w:t>DIAGRAMA DE CASOS DE USO</w:t>
+      </w:r>
+      <w:bookmarkEnd w:id="5"/>
+    </w:p>
+    <w:p>
+      <w:pPr>
+        <w:spacing w:after="240"/>
+        <w:ind w:firstLine="360"/>
+        <w:rPr>
+          <w:rFonts w:ascii="Arial Narrow" w:hAnsi="Arial Narrow"/>
+          <w:sz w:val="24"/>
+          <w:szCs w:val="24"/>
+          <w:lang w:val="es-ES_tradnl"/>
+        </w:rPr>
+      </w:pPr>
+      <w:r>
+        <w:rPr>
+          <w:rFonts w:ascii="Arial Narrow" w:hAnsi="Arial Narrow"/>
+          <w:sz w:val="24"/>
+          <w:szCs w:val="24"/>
+          <w:lang w:val="es-ES_tradnl"/>
+        </w:rPr>
+        <w:t>Los casos de uso de la aplicación se recogen en siguiente diagrama:</w:t>
+      </w:r>
+    </w:p>
+    <w:p>
+      <w:pPr>
+        <w:spacing w:after="240"/>
+        <w:jc w:val="center"/>
+        <w:rPr>
+          <w:rFonts w:ascii="Arial Narrow" w:hAnsi="Arial Narrow"/>
+          <w:lang w:val="es-ES_tradnl"/>
+        </w:rPr>
+      </w:pPr>
+      <w:r>
+        <w:object w:dxaOrig="6316" w:dyaOrig="13336" w14:anchorId="350A980C">
+          <v:shape id="_x0000_i1031" type="#_x0000_t75" style="width:306.45pt;height:647.4pt" o:ole="">
+            <v:imagedata r:id="rId10" o:title=""/>
+          </v:shape>
+          <o:OLEObject Type="Embed" ProgID="Visio.Drawing.15" ShapeID="_x0000_i1031" DrawAspect="Content" ObjectID="_1585294722" r:id="rId11"/>
+        </w:object>
+      </w:r>
+    </w:p>
+    <w:p>
+      <w:pPr>
+        <w:pStyle w:val="Heading2"/>
+        <w:spacing w:after="240"/>
+      </w:pPr>
+      <w:bookmarkStart w:id="6" w:name="_Toc511244034"/>
+      <w:r>
+        <w:lastRenderedPageBreak/>
+        <w:t>RESTRICCIONES FUNCIONALES</w:t>
       </w:r>
       <w:bookmarkEnd w:id="6"/>
     </w:p>
     <w:p>
       <w:pPr>
-        <w:spacing w:after="240"/>
-        <w:ind w:firstLine="360"/>
+        <w:jc w:val="both"/>
         <w:rPr>
           <w:rFonts w:ascii="Arial Narrow" w:hAnsi="Arial Narrow"/>
           <w:sz w:val="24"/>
@@ -3086,57 +3221,7 @@
           <w:lang w:val="es-ES_tradnl"/>
         </w:rPr>
       </w:pPr>
-      <w:r>
-        <w:rPr>
-          <w:rFonts w:ascii="Arial Narrow" w:hAnsi="Arial Narrow"/>
-          <w:sz w:val="24"/>
-          <w:szCs w:val="24"/>
-          <w:lang w:val="es-ES_tradnl"/>
-        </w:rPr>
-        <w:t>Los casos de uso de la aplicación se recogen en siguiente diagrama:</w:t>
-      </w:r>
-    </w:p>
-    <w:p>
-      <w:pPr>
-        <w:spacing w:after="240"/>
-        <w:jc w:val="center"/>
-        <w:rPr>
-          <w:rFonts w:ascii="Arial Narrow" w:hAnsi="Arial Narrow"/>
-          <w:lang w:val="es-ES_tradnl"/>
-        </w:rPr>
-      </w:pPr>
-      <w:r>
-        <w:rPr>
-          <w:rFonts w:ascii="Arial Narrow" w:hAnsi="Arial Narrow"/>
-        </w:rPr>
-        <w:object w:dxaOrig="8971" w:dyaOrig="9960" w14:anchorId="1D3E1626">
-          <v:shape id="_x0000_i1031" type="#_x0000_t75" style="width:385.15pt;height:427.25pt" o:ole="">
-            <v:imagedata r:id="rId10" o:title=""/>
-          </v:shape>
-          <o:OLEObject Type="Embed" ProgID="Visio.Drawing.15" ShapeID="_x0000_i1031" DrawAspect="Content" ObjectID="_1584985919" r:id="rId11"/>
-        </w:object>
-      </w:r>
-    </w:p>
-    <w:p>
-      <w:pPr>
-        <w:pStyle w:val="Heading2"/>
-        <w:spacing w:after="240"/>
-      </w:pPr>
-      <w:bookmarkStart w:id="7" w:name="_Toc511244034"/>
-      <w:r>
-        <w:t>RESTRICCIONES FUNCIONALES</w:t>
-      </w:r>
-      <w:bookmarkEnd w:id="7"/>
-    </w:p>
-    <w:p>
-      <w:pPr>
-        <w:rPr>
-          <w:rFonts w:ascii="Arial Narrow" w:hAnsi="Arial Narrow"/>
-          <w:sz w:val="24"/>
-          <w:szCs w:val="24"/>
-          <w:lang w:val="es-ES_tradnl"/>
-        </w:rPr>
-      </w:pPr>
+      <w:bookmarkStart w:id="7" w:name="_GoBack"/>
       <w:r>
         <w:rPr>
           <w:rFonts w:ascii="Arial Narrow" w:hAnsi="Arial Narrow"/>
@@ -3154,6 +3239,7 @@
           <w:ilvl w:val="0"/>
           <w:numId w:val="4"/>
         </w:numPr>
+        <w:jc w:val="both"/>
         <w:rPr>
           <w:rFonts w:ascii="Arial Narrow" w:hAnsi="Arial Narrow"/>
           <w:sz w:val="24"/>
@@ -3214,6 +3300,7 @@
           <w:ilvl w:val="0"/>
           <w:numId w:val="4"/>
         </w:numPr>
+        <w:jc w:val="both"/>
         <w:rPr>
           <w:rFonts w:ascii="Arial Narrow" w:hAnsi="Arial Narrow"/>
           <w:sz w:val="24"/>
@@ -3238,19 +3325,47 @@
           <w:ilvl w:val="0"/>
           <w:numId w:val="4"/>
         </w:numPr>
-        <w:rPr>
-          <w:rFonts w:ascii="Arial Narrow" w:hAnsi="Arial Narrow"/>
-          <w:lang w:val="es-ES_tradnl"/>
-        </w:rPr>
-      </w:pPr>
-      <w:r>
+        <w:jc w:val="both"/>
         <w:rPr>
           <w:rFonts w:ascii="Arial Narrow" w:hAnsi="Arial Narrow"/>
           <w:sz w:val="24"/>
           <w:szCs w:val="24"/>
           <w:lang w:val="es-ES_tradnl"/>
         </w:rPr>
+      </w:pPr>
+      <w:r>
+        <w:rPr>
+          <w:rFonts w:ascii="Arial Narrow" w:hAnsi="Arial Narrow"/>
+          <w:sz w:val="24"/>
+          <w:szCs w:val="24"/>
+          <w:lang w:val="es-ES_tradnl"/>
+        </w:rPr>
         <w:t>Asignación de puntos a jugadores: Los puntos se asignarán automáticamente al registrar partidas donde participen. No se podrán modificar directamente.</w:t>
+      </w:r>
+    </w:p>
+    <w:p>
+      <w:pPr>
+        <w:pStyle w:val="ListParagraph"/>
+        <w:numPr>
+          <w:ilvl w:val="0"/>
+          <w:numId w:val="4"/>
+        </w:numPr>
+        <w:jc w:val="both"/>
+        <w:rPr>
+          <w:rFonts w:ascii="Arial Narrow" w:hAnsi="Arial Narrow"/>
+          <w:sz w:val="24"/>
+          <w:szCs w:val="24"/>
+          <w:lang w:val="es-ES_tradnl"/>
+        </w:rPr>
+      </w:pPr>
+      <w:r>
+        <w:rPr>
+          <w:rFonts w:ascii="Arial Narrow" w:hAnsi="Arial Narrow"/>
+          <w:sz w:val="24"/>
+          <w:szCs w:val="24"/>
+          <w:lang w:val="es-ES_tradnl"/>
+        </w:rPr>
+        <w:t>No se contempla la gestión de administradores. Estos obtendrán sus credenciales directamente de la base de datos, y su información no será modificada a lo largo del mismo. Por lo tanto, los administradores no podrán participar en partidas.</w:t>
       </w:r>
     </w:p>
     <w:p>
@@ -3262,8 +3377,8 @@
         </w:numPr>
       </w:pPr>
       <w:bookmarkStart w:id="8" w:name="_Toc511244035"/>
-      <w:r>
-        <w:lastRenderedPageBreak/>
+      <w:bookmarkEnd w:id="7"/>
+      <w:r>
         <w:t>DISEÑO: ESQUEMA FUNCIONAL Y DE COMPONENTES</w:t>
       </w:r>
       <w:bookmarkEnd w:id="8"/>
@@ -5143,7 +5258,7 @@
 </file>
 
 <file path=customXml/itemProps1.xml><?xml version="1.0" encoding="utf-8"?>
-<ds:datastoreItem xmlns:ds="http://schemas.openxmlformats.org/officeDocument/2006/customXml" ds:itemID="{1EF2BDD2-0D4F-48B8-9706-9CA173E4A2B6}">
+<ds:datastoreItem xmlns:ds="http://schemas.openxmlformats.org/officeDocument/2006/customXml" ds:itemID="{D0F194E5-2210-4F50-9B51-D3F19ED2101E}">
   <ds:schemaRefs>
     <ds:schemaRef ds:uri="http://schemas.openxmlformats.org/officeDocument/2006/bibliography"/>
   </ds:schemaRefs>

</xml_diff>